<commit_message>
Ankita Mam Game Submissions
</commit_message>
<xml_diff>
--- a/Lab_1.docx
+++ b/Lab_1.docx
@@ -39,19 +39,13 @@
         <w:rPr>
           <w:color w:val="2F5496" w:themeColor="accent1" w:themeShade="BF"/>
         </w:rPr>
-        <w:t xml:space="preserve">Installation and Basic Drawing using </w:t>
-      </w:r>
-      <w:r>
-        <w:rPr>
-          <w:color w:val="2F5496" w:themeColor="accent1" w:themeShade="BF"/>
-        </w:rPr>
-        <w:t>graphics.h</w:t>
+        <w:t>Installation and Basic Drawing using graphics.h</w:t>
       </w:r>
     </w:p>
     <w:p>
       <w:r>
         <w:pict w14:anchorId="6BB996AD">
-          <v:rect id="_x0000_i1049" style="width:0;height:1.5pt" o:hralign="center" o:hrstd="t" o:hr="t" fillcolor="#a0a0a0" stroked="f"/>
+          <v:rect id="_x0000_i1025" style="width:0;height:1.5pt" o:hralign="center" o:hrstd="t" o:hr="t" fillcolor="#a0a0a0" stroked="f"/>
         </w:pict>
       </w:r>
     </w:p>
@@ -128,7 +122,7 @@
     <w:p>
       <w:r>
         <w:pict w14:anchorId="189D5ED5">
-          <v:rect id="_x0000_i1043" style="width:0;height:1.5pt" o:hralign="center" o:hrstd="t" o:hr="t" fillcolor="#a0a0a0" stroked="f"/>
+          <v:rect id="_x0000_i1026" style="width:0;height:1.5pt" o:hralign="center" o:hrstd="t" o:hr="t" fillcolor="#a0a0a0" stroked="f"/>
         </w:pict>
       </w:r>
     </w:p>
@@ -206,7 +200,7 @@
     <w:p>
       <w:r>
         <w:pict w14:anchorId="684BD93C">
-          <v:rect id="_x0000_i1044" style="width:0;height:1.5pt" o:hralign="center" o:hrstd="t" o:hr="t" fillcolor="#a0a0a0" stroked="f"/>
+          <v:rect id="_x0000_i1027" style="width:0;height:1.5pt" o:hralign="center" o:hrstd="t" o:hr="t" fillcolor="#a0a0a0" stroked="f"/>
         </w:pict>
       </w:r>
     </w:p>
@@ -426,7 +420,7 @@
       <w:r>
         <w:lastRenderedPageBreak/>
         <w:pict w14:anchorId="51F977D4">
-          <v:rect id="_x0000_i1065" style="width:0;height:1.5pt" o:hralign="center" o:hrstd="t" o:hr="t" fillcolor="#a0a0a0" stroked="f"/>
+          <v:rect id="_x0000_i1028" style="width:0;height:1.5pt" o:hralign="center" o:hrstd="t" o:hr="t" fillcolor="#a0a0a0" stroked="f"/>
         </w:pict>
       </w:r>
     </w:p>
@@ -444,15 +438,7 @@
           <w:bCs/>
           <w:color w:val="2E74B5" w:themeColor="accent5" w:themeShade="BF"/>
         </w:rPr>
-        <w:t>P</w:t>
-      </w:r>
-      <w:r>
-        <w:rPr>
-          <w:b/>
-          <w:bCs/>
-          <w:color w:val="2E74B5" w:themeColor="accent5" w:themeShade="BF"/>
-        </w:rPr>
-        <w:t>rocedure</w:t>
+        <w:t>Procedure</w:t>
       </w:r>
     </w:p>
     <w:p>
@@ -536,7 +522,7 @@
       </w:pPr>
       <w:r>
         <w:pict w14:anchorId="6BE79CE1">
-          <v:rect id="_x0000_i1050" style="width:0;height:1.5pt" o:hralign="center" o:hrstd="t" o:hr="t" fillcolor="#a0a0a0" stroked="f"/>
+          <v:rect id="_x0000_i1029" style="width:0;height:1.5pt" o:hralign="center" o:hrstd="t" o:hr="t" fillcolor="#a0a0a0" stroked="f"/>
         </w:pict>
       </w:r>
     </w:p>
@@ -619,13 +605,7 @@
                               <w:rPr>
                                 <w:lang w:val="en-US"/>
                               </w:rPr>
-                              <w:t xml:space="preserve">Green </w:t>
-                            </w:r>
-                            <w:r>
-                              <w:rPr>
-                                <w:lang w:val="en-US"/>
-                              </w:rPr>
-                              <w:t>Pixel</w:t>
+                              <w:t>Green Pixel</w:t>
                             </w:r>
                           </w:p>
                         </w:txbxContent>
@@ -667,13 +647,7 @@
                         <w:rPr>
                           <w:lang w:val="en-US"/>
                         </w:rPr>
-                        <w:t xml:space="preserve">Green </w:t>
-                      </w:r>
-                      <w:r>
-                        <w:rPr>
-                          <w:lang w:val="en-US"/>
-                        </w:rPr>
-                        <w:t>Pixel</w:t>
+                        <w:t>Green Pixel</w:t>
                       </w:r>
                     </w:p>
                   </w:txbxContent>
@@ -885,13 +859,7 @@
                               <w:rPr>
                                 <w:lang w:val="en-US"/>
                               </w:rPr>
-                              <w:t>Red</w:t>
-                            </w:r>
-                            <w:r>
-                              <w:rPr>
-                                <w:lang w:val="en-US"/>
-                              </w:rPr>
-                              <w:t xml:space="preserve"> Pixel</w:t>
+                              <w:t>Red Pixel</w:t>
                             </w:r>
                           </w:p>
                         </w:txbxContent>
@@ -929,13 +897,7 @@
                         <w:rPr>
                           <w:lang w:val="en-US"/>
                         </w:rPr>
-                        <w:t>Red</w:t>
-                      </w:r>
-                      <w:r>
-                        <w:rPr>
-                          <w:lang w:val="en-US"/>
-                        </w:rPr>
-                        <w:t xml:space="preserve"> Pixel</w:t>
+                        <w:t>Red Pixel</w:t>
                       </w:r>
                     </w:p>
                   </w:txbxContent>
@@ -1167,6 +1129,9 @@
         </w:rPr>
       </w:pPr>
       <w:r>
+        <w:rPr>
+          <w:noProof/>
+        </w:rPr>
         <w:drawing>
           <wp:anchor distT="0" distB="0" distL="114300" distR="114300" simplePos="0" relativeHeight="251660288" behindDoc="1" locked="0" layoutInCell="1" allowOverlap="1" wp14:anchorId="5848F84D" wp14:editId="42F7D530">
             <wp:simplePos x="0" y="0"/>
@@ -1746,6 +1711,7 @@
       </w:pPr>
       <w:r>
         <w:rPr>
+          <w:noProof/>
           <w:color w:val="C45911" w:themeColor="accent2" w:themeShade="BF"/>
         </w:rPr>
         <w:drawing>
@@ -2241,6 +2207,7 @@
       </w:r>
       <w:r>
         <w:rPr>
+          <w:noProof/>
           <w:color w:val="C45911" w:themeColor="accent2" w:themeShade="BF"/>
         </w:rPr>
         <w:drawing>
@@ -2591,6 +2558,7 @@
       </w:pPr>
       <w:r>
         <w:rPr>
+          <w:noProof/>
           <w:color w:val="C45911" w:themeColor="accent2" w:themeShade="BF"/>
         </w:rPr>
         <w:drawing>
@@ -2804,7 +2772,7 @@
         </w:rPr>
         <w:lastRenderedPageBreak/>
         <w:pict w14:anchorId="5CA8F9D7">
-          <v:rect id="_x0000_i1062" style="width:0;height:1.5pt" o:hralign="center" o:hrstd="t" o:hr="t" fillcolor="#a0a0a0" stroked="f"/>
+          <v:rect id="_x0000_i1030" style="width:0;height:1.5pt" o:hralign="center" o:hrstd="t" o:hr="t" fillcolor="#a0a0a0" stroked="f"/>
         </w:pict>
       </w:r>
     </w:p>
@@ -2901,7 +2869,7 @@
           <w:color w:val="C45911" w:themeColor="accent2" w:themeShade="BF"/>
         </w:rPr>
         <w:pict w14:anchorId="1C316AAE">
-          <v:rect id="_x0000_i1060" style="width:0;height:1.5pt" o:hralign="center" o:hrstd="t" o:hr="t" fillcolor="#a0a0a0" stroked="f"/>
+          <v:rect id="_x0000_i1031" style="width:0;height:1.5pt" o:hralign="center" o:hrstd="t" o:hr="t" fillcolor="#a0a0a0" stroked="f"/>
         </w:pict>
       </w:r>
     </w:p>
@@ -2998,9 +2966,2064 @@
           <w:color w:val="C45911" w:themeColor="accent2" w:themeShade="BF"/>
         </w:rPr>
         <w:pict w14:anchorId="6B102812">
-          <v:rect id="_x0000_i1063" style="width:0;height:1.5pt" o:hralign="center" o:hrstd="t" o:hr="t" fillcolor="#a0a0a0" stroked="f"/>
+          <v:rect id="_x0000_i1032" style="width:0;height:1.5pt" o:hralign="center" o:hrstd="t" o:hr="t" fillcolor="#a0a0a0" stroked="f"/>
         </w:pict>
       </w:r>
+    </w:p>
+    <w:p>
+      <w:pPr>
+        <w:rPr>
+          <w:color w:val="C45911" w:themeColor="accent2" w:themeShade="BF"/>
+        </w:rPr>
+      </w:pPr>
+      <w:r>
+        <w:rPr>
+          <w:color w:val="C45911" w:themeColor="accent2" w:themeShade="BF"/>
+        </w:rPr>
+        <w:br w:type="page"/>
+      </w:r>
+    </w:p>
+    <w:p>
+      <w:pPr>
+        <w:spacing w:before="100" w:beforeAutospacing="1" w:after="100" w:afterAutospacing="1" w:line="240" w:lineRule="auto"/>
+        <w:outlineLvl w:val="2"/>
+        <w:rPr>
+          <w:rFonts w:ascii="Times New Roman" w:eastAsia="Times New Roman" w:hAnsi="Times New Roman" w:cs="Times New Roman"/>
+          <w:b/>
+          <w:bCs/>
+          <w:kern w:val="0"/>
+          <w:sz w:val="27"/>
+          <w:szCs w:val="27"/>
+          <w:lang w:eastAsia="en-IN"/>
+          <w14:ligatures w14:val="none"/>
+        </w:rPr>
+      </w:pPr>
+      <w:r>
+        <w:rPr>
+          <w:rFonts w:ascii="Times New Roman" w:eastAsia="Times New Roman" w:hAnsi="Times New Roman" w:cs="Times New Roman"/>
+          <w:b/>
+          <w:bCs/>
+          <w:kern w:val="0"/>
+          <w:sz w:val="27"/>
+          <w:szCs w:val="27"/>
+          <w:lang w:eastAsia="en-IN"/>
+          <w14:ligatures w14:val="none"/>
+        </w:rPr>
+        <w:lastRenderedPageBreak/>
+        <w:t xml:space="preserve">Lab – 2: </w:t>
+      </w:r>
+      <w:r>
+        <w:rPr>
+          <w:rFonts w:ascii="Times New Roman" w:eastAsia="Times New Roman" w:hAnsi="Times New Roman" w:cs="Times New Roman"/>
+          <w:b/>
+          <w:bCs/>
+          <w:kern w:val="0"/>
+          <w:sz w:val="27"/>
+          <w:szCs w:val="27"/>
+          <w:lang w:eastAsia="en-IN"/>
+          <w14:ligatures w14:val="none"/>
+        </w:rPr>
+        <w:t>(P1)</w:t>
+      </w:r>
+      <w:r>
+        <w:rPr>
+          <w:rFonts w:ascii="Times New Roman" w:eastAsia="Times New Roman" w:hAnsi="Times New Roman" w:cs="Times New Roman"/>
+          <w:b/>
+          <w:bCs/>
+          <w:kern w:val="0"/>
+          <w:sz w:val="27"/>
+          <w:szCs w:val="27"/>
+          <w:lang w:eastAsia="en-IN"/>
+          <w14:ligatures w14:val="none"/>
+        </w:rPr>
+        <w:tab/>
+      </w:r>
+      <w:r>
+        <w:rPr>
+          <w:rFonts w:ascii="Times New Roman" w:eastAsia="Times New Roman" w:hAnsi="Times New Roman" w:cs="Times New Roman"/>
+          <w:b/>
+          <w:bCs/>
+          <w:kern w:val="0"/>
+          <w:sz w:val="27"/>
+          <w:szCs w:val="27"/>
+          <w:lang w:eastAsia="en-IN"/>
+          <w14:ligatures w14:val="none"/>
+        </w:rPr>
+        <w:t>Drawing Complex Figures and Creative Design</w:t>
+      </w:r>
+    </w:p>
+    <w:p>
+      <w:pPr>
+        <w:spacing w:after="0" w:line="240" w:lineRule="auto"/>
+        <w:rPr>
+          <w:rFonts w:ascii="Times New Roman" w:eastAsia="Times New Roman" w:hAnsi="Times New Roman" w:cs="Times New Roman"/>
+          <w:kern w:val="0"/>
+          <w:sz w:val="24"/>
+          <w:szCs w:val="24"/>
+          <w:lang w:eastAsia="en-IN"/>
+          <w14:ligatures w14:val="none"/>
+        </w:rPr>
+      </w:pPr>
+      <w:r>
+        <w:rPr>
+          <w:rFonts w:ascii="Times New Roman" w:eastAsia="Times New Roman" w:hAnsi="Times New Roman" w:cs="Times New Roman"/>
+          <w:kern w:val="0"/>
+          <w:sz w:val="24"/>
+          <w:szCs w:val="24"/>
+          <w:lang w:eastAsia="en-IN"/>
+          <w14:ligatures w14:val="none"/>
+        </w:rPr>
+        <w:pict w14:anchorId="62D42F13">
+          <v:rect id="_x0000_i1229" style="width:0;height:1.5pt" o:hralign="center" o:hrstd="t" o:hr="t" fillcolor="#a0a0a0" stroked="f"/>
+        </w:pict>
+      </w:r>
+    </w:p>
+    <w:p>
+      <w:pPr>
+        <w:spacing w:before="100" w:beforeAutospacing="1" w:after="100" w:afterAutospacing="1" w:line="240" w:lineRule="auto"/>
+        <w:outlineLvl w:val="1"/>
+        <w:rPr>
+          <w:rFonts w:ascii="Times New Roman" w:eastAsia="Times New Roman" w:hAnsi="Times New Roman" w:cs="Times New Roman"/>
+          <w:b/>
+          <w:bCs/>
+          <w:kern w:val="0"/>
+          <w:sz w:val="36"/>
+          <w:szCs w:val="36"/>
+          <w:lang w:eastAsia="en-IN"/>
+          <w14:ligatures w14:val="none"/>
+        </w:rPr>
+      </w:pPr>
+      <w:r>
+        <w:rPr>
+          <w:rFonts w:ascii="Times New Roman" w:eastAsia="Times New Roman" w:hAnsi="Times New Roman" w:cs="Times New Roman"/>
+          <w:b/>
+          <w:bCs/>
+          <w:kern w:val="0"/>
+          <w:sz w:val="36"/>
+          <w:szCs w:val="36"/>
+          <w:lang w:eastAsia="en-IN"/>
+          <w14:ligatures w14:val="none"/>
+        </w:rPr>
+        <w:t xml:space="preserve"> Objective</w:t>
+      </w:r>
+    </w:p>
+    <w:p>
+      <w:pPr>
+        <w:numPr>
+          <w:ilvl w:val="0"/>
+          <w:numId w:val="7"/>
+        </w:numPr>
+        <w:spacing w:before="100" w:beforeAutospacing="1" w:after="100" w:afterAutospacing="1" w:line="240" w:lineRule="auto"/>
+        <w:rPr>
+          <w:rFonts w:ascii="Times New Roman" w:eastAsia="Times New Roman" w:hAnsi="Times New Roman" w:cs="Times New Roman"/>
+          <w:kern w:val="0"/>
+          <w:sz w:val="24"/>
+          <w:szCs w:val="24"/>
+          <w:lang w:eastAsia="en-IN"/>
+          <w14:ligatures w14:val="none"/>
+        </w:rPr>
+      </w:pPr>
+      <w:r>
+        <w:rPr>
+          <w:rFonts w:ascii="Times New Roman" w:eastAsia="Times New Roman" w:hAnsi="Times New Roman" w:cs="Times New Roman"/>
+          <w:kern w:val="0"/>
+          <w:sz w:val="24"/>
+          <w:szCs w:val="24"/>
+          <w:lang w:eastAsia="en-IN"/>
+          <w14:ligatures w14:val="none"/>
+        </w:rPr>
+        <w:t xml:space="preserve">To draw a </w:t>
+      </w:r>
+      <w:r>
+        <w:rPr>
+          <w:rFonts w:ascii="Times New Roman" w:eastAsia="Times New Roman" w:hAnsi="Times New Roman" w:cs="Times New Roman"/>
+          <w:b/>
+          <w:bCs/>
+          <w:kern w:val="0"/>
+          <w:sz w:val="24"/>
+          <w:szCs w:val="24"/>
+          <w:lang w:eastAsia="en-IN"/>
+          <w14:ligatures w14:val="none"/>
+        </w:rPr>
+        <w:t>given figure</w:t>
+      </w:r>
+      <w:r>
+        <w:rPr>
+          <w:rFonts w:ascii="Times New Roman" w:eastAsia="Times New Roman" w:hAnsi="Times New Roman" w:cs="Times New Roman"/>
+          <w:kern w:val="0"/>
+          <w:sz w:val="24"/>
+          <w:szCs w:val="24"/>
+          <w:lang w:eastAsia="en-IN"/>
+          <w14:ligatures w14:val="none"/>
+        </w:rPr>
+        <w:t xml:space="preserve"> using basic graphics functions.</w:t>
+      </w:r>
+    </w:p>
+    <w:p>
+      <w:pPr>
+        <w:numPr>
+          <w:ilvl w:val="0"/>
+          <w:numId w:val="7"/>
+        </w:numPr>
+        <w:spacing w:before="100" w:beforeAutospacing="1" w:after="100" w:afterAutospacing="1" w:line="240" w:lineRule="auto"/>
+        <w:rPr>
+          <w:rFonts w:ascii="Times New Roman" w:eastAsia="Times New Roman" w:hAnsi="Times New Roman" w:cs="Times New Roman"/>
+          <w:kern w:val="0"/>
+          <w:sz w:val="24"/>
+          <w:szCs w:val="24"/>
+          <w:lang w:eastAsia="en-IN"/>
+          <w14:ligatures w14:val="none"/>
+        </w:rPr>
+      </w:pPr>
+      <w:r>
+        <w:rPr>
+          <w:rFonts w:ascii="Times New Roman" w:eastAsia="Times New Roman" w:hAnsi="Times New Roman" w:cs="Times New Roman"/>
+          <w:kern w:val="0"/>
+          <w:sz w:val="24"/>
+          <w:szCs w:val="24"/>
+          <w:lang w:eastAsia="en-IN"/>
+          <w14:ligatures w14:val="none"/>
+        </w:rPr>
+        <w:t xml:space="preserve">To implement a </w:t>
+      </w:r>
+      <w:r>
+        <w:rPr>
+          <w:rFonts w:ascii="Times New Roman" w:eastAsia="Times New Roman" w:hAnsi="Times New Roman" w:cs="Times New Roman"/>
+          <w:b/>
+          <w:bCs/>
+          <w:kern w:val="0"/>
+          <w:sz w:val="24"/>
+          <w:szCs w:val="24"/>
+          <w:lang w:eastAsia="en-IN"/>
+          <w14:ligatures w14:val="none"/>
+        </w:rPr>
+        <w:t>creative design</w:t>
+      </w:r>
+      <w:r>
+        <w:rPr>
+          <w:rFonts w:ascii="Times New Roman" w:eastAsia="Times New Roman" w:hAnsi="Times New Roman" w:cs="Times New Roman"/>
+          <w:kern w:val="0"/>
+          <w:sz w:val="24"/>
+          <w:szCs w:val="24"/>
+          <w:lang w:eastAsia="en-IN"/>
+          <w14:ligatures w14:val="none"/>
+        </w:rPr>
+        <w:t xml:space="preserve"> using graphics primitives and interactive controls.</w:t>
+      </w:r>
+    </w:p>
+    <w:p>
+      <w:pPr>
+        <w:spacing w:after="0" w:line="240" w:lineRule="auto"/>
+        <w:rPr>
+          <w:rFonts w:ascii="Times New Roman" w:eastAsia="Times New Roman" w:hAnsi="Times New Roman" w:cs="Times New Roman"/>
+          <w:kern w:val="0"/>
+          <w:sz w:val="24"/>
+          <w:szCs w:val="24"/>
+          <w:lang w:eastAsia="en-IN"/>
+          <w14:ligatures w14:val="none"/>
+        </w:rPr>
+      </w:pPr>
+      <w:r>
+        <w:rPr>
+          <w:rFonts w:ascii="Times New Roman" w:eastAsia="Times New Roman" w:hAnsi="Times New Roman" w:cs="Times New Roman"/>
+          <w:kern w:val="0"/>
+          <w:sz w:val="24"/>
+          <w:szCs w:val="24"/>
+          <w:lang w:eastAsia="en-IN"/>
+          <w14:ligatures w14:val="none"/>
+        </w:rPr>
+        <w:pict w14:anchorId="011EDC73">
+          <v:rect id="_x0000_i1230" style="width:0;height:1.5pt" o:hralign="center" o:hrstd="t" o:hr="t" fillcolor="#a0a0a0" stroked="f"/>
+        </w:pict>
+      </w:r>
+    </w:p>
+    <w:p>
+      <w:pPr>
+        <w:spacing w:before="100" w:beforeAutospacing="1" w:after="100" w:afterAutospacing="1" w:line="240" w:lineRule="auto"/>
+        <w:outlineLvl w:val="1"/>
+        <w:rPr>
+          <w:rFonts w:ascii="Times New Roman" w:eastAsia="Times New Roman" w:hAnsi="Times New Roman" w:cs="Times New Roman"/>
+          <w:b/>
+          <w:bCs/>
+          <w:kern w:val="0"/>
+          <w:sz w:val="36"/>
+          <w:szCs w:val="36"/>
+          <w:lang w:eastAsia="en-IN"/>
+          <w14:ligatures w14:val="none"/>
+        </w:rPr>
+      </w:pPr>
+      <w:r>
+        <w:rPr>
+          <w:rFonts w:ascii="Times New Roman" w:eastAsia="Times New Roman" w:hAnsi="Times New Roman" w:cs="Times New Roman"/>
+          <w:b/>
+          <w:bCs/>
+          <w:kern w:val="0"/>
+          <w:sz w:val="36"/>
+          <w:szCs w:val="36"/>
+          <w:lang w:eastAsia="en-IN"/>
+          <w14:ligatures w14:val="none"/>
+        </w:rPr>
+        <w:t>Theory</w:t>
+      </w:r>
+    </w:p>
+    <w:p>
+      <w:pPr>
+        <w:numPr>
+          <w:ilvl w:val="0"/>
+          <w:numId w:val="9"/>
+        </w:numPr>
+        <w:spacing w:before="100" w:beforeAutospacing="1" w:after="100" w:afterAutospacing="1" w:line="240" w:lineRule="auto"/>
+        <w:rPr>
+          <w:rFonts w:ascii="Times New Roman" w:eastAsia="Times New Roman" w:hAnsi="Times New Roman" w:cs="Times New Roman"/>
+          <w:kern w:val="0"/>
+          <w:sz w:val="24"/>
+          <w:szCs w:val="24"/>
+          <w:lang w:eastAsia="en-IN"/>
+          <w14:ligatures w14:val="none"/>
+        </w:rPr>
+      </w:pPr>
+      <w:r>
+        <w:rPr>
+          <w:rFonts w:ascii="Times New Roman" w:eastAsia="Times New Roman" w:hAnsi="Times New Roman" w:cs="Times New Roman"/>
+          <w:b/>
+          <w:bCs/>
+          <w:kern w:val="0"/>
+          <w:sz w:val="24"/>
+          <w:szCs w:val="24"/>
+          <w:lang w:eastAsia="en-IN"/>
+          <w14:ligatures w14:val="none"/>
+        </w:rPr>
+        <w:t>Rectangle:</w:t>
+      </w:r>
+      <w:r>
+        <w:rPr>
+          <w:rFonts w:ascii="Times New Roman" w:eastAsia="Times New Roman" w:hAnsi="Times New Roman" w:cs="Times New Roman"/>
+          <w:kern w:val="0"/>
+          <w:sz w:val="24"/>
+          <w:szCs w:val="24"/>
+          <w:lang w:eastAsia="en-IN"/>
+          <w14:ligatures w14:val="none"/>
+        </w:rPr>
+        <w:t xml:space="preserve"> </w:t>
+      </w:r>
+      <w:r>
+        <w:rPr>
+          <w:rFonts w:ascii="Courier New" w:eastAsia="Times New Roman" w:hAnsi="Courier New" w:cs="Courier New"/>
+          <w:kern w:val="0"/>
+          <w:sz w:val="20"/>
+          <w:szCs w:val="20"/>
+          <w:lang w:eastAsia="en-IN"/>
+          <w14:ligatures w14:val="none"/>
+        </w:rPr>
+        <w:t>rectangle(x1, y1, x2, y2)</w:t>
+      </w:r>
+      <w:r>
+        <w:rPr>
+          <w:rFonts w:ascii="Times New Roman" w:eastAsia="Times New Roman" w:hAnsi="Times New Roman" w:cs="Times New Roman"/>
+          <w:kern w:val="0"/>
+          <w:sz w:val="24"/>
+          <w:szCs w:val="24"/>
+          <w:lang w:eastAsia="en-IN"/>
+          <w14:ligatures w14:val="none"/>
+        </w:rPr>
+        <w:t xml:space="preserve"> draws a rectangle.</w:t>
+      </w:r>
+    </w:p>
+    <w:p>
+      <w:pPr>
+        <w:numPr>
+          <w:ilvl w:val="0"/>
+          <w:numId w:val="9"/>
+        </w:numPr>
+        <w:spacing w:before="100" w:beforeAutospacing="1" w:after="100" w:afterAutospacing="1" w:line="240" w:lineRule="auto"/>
+        <w:rPr>
+          <w:rFonts w:ascii="Times New Roman" w:eastAsia="Times New Roman" w:hAnsi="Times New Roman" w:cs="Times New Roman"/>
+          <w:kern w:val="0"/>
+          <w:sz w:val="24"/>
+          <w:szCs w:val="24"/>
+          <w:lang w:eastAsia="en-IN"/>
+          <w14:ligatures w14:val="none"/>
+        </w:rPr>
+      </w:pPr>
+      <w:r>
+        <w:rPr>
+          <w:rFonts w:ascii="Times New Roman" w:eastAsia="Times New Roman" w:hAnsi="Times New Roman" w:cs="Times New Roman"/>
+          <w:b/>
+          <w:bCs/>
+          <w:kern w:val="0"/>
+          <w:sz w:val="24"/>
+          <w:szCs w:val="24"/>
+          <w:lang w:eastAsia="en-IN"/>
+          <w14:ligatures w14:val="none"/>
+        </w:rPr>
+        <w:t>Circle:</w:t>
+      </w:r>
+      <w:r>
+        <w:rPr>
+          <w:rFonts w:ascii="Times New Roman" w:eastAsia="Times New Roman" w:hAnsi="Times New Roman" w:cs="Times New Roman"/>
+          <w:kern w:val="0"/>
+          <w:sz w:val="24"/>
+          <w:szCs w:val="24"/>
+          <w:lang w:eastAsia="en-IN"/>
+          <w14:ligatures w14:val="none"/>
+        </w:rPr>
+        <w:t xml:space="preserve"> </w:t>
+      </w:r>
+      <w:r>
+        <w:rPr>
+          <w:rFonts w:ascii="Courier New" w:eastAsia="Times New Roman" w:hAnsi="Courier New" w:cs="Courier New"/>
+          <w:kern w:val="0"/>
+          <w:sz w:val="20"/>
+          <w:szCs w:val="20"/>
+          <w:lang w:eastAsia="en-IN"/>
+          <w14:ligatures w14:val="none"/>
+        </w:rPr>
+        <w:t>circle(x, y, radius)</w:t>
+      </w:r>
+      <w:r>
+        <w:rPr>
+          <w:rFonts w:ascii="Times New Roman" w:eastAsia="Times New Roman" w:hAnsi="Times New Roman" w:cs="Times New Roman"/>
+          <w:kern w:val="0"/>
+          <w:sz w:val="24"/>
+          <w:szCs w:val="24"/>
+          <w:lang w:eastAsia="en-IN"/>
+          <w14:ligatures w14:val="none"/>
+        </w:rPr>
+        <w:t xml:space="preserve"> draws a circle with given radius.</w:t>
+      </w:r>
+    </w:p>
+    <w:p>
+      <w:pPr>
+        <w:numPr>
+          <w:ilvl w:val="0"/>
+          <w:numId w:val="9"/>
+        </w:numPr>
+        <w:spacing w:before="100" w:beforeAutospacing="1" w:after="100" w:afterAutospacing="1" w:line="240" w:lineRule="auto"/>
+        <w:rPr>
+          <w:rFonts w:ascii="Times New Roman" w:eastAsia="Times New Roman" w:hAnsi="Times New Roman" w:cs="Times New Roman"/>
+          <w:kern w:val="0"/>
+          <w:sz w:val="24"/>
+          <w:szCs w:val="24"/>
+          <w:lang w:eastAsia="en-IN"/>
+          <w14:ligatures w14:val="none"/>
+        </w:rPr>
+      </w:pPr>
+      <w:r>
+        <w:rPr>
+          <w:rFonts w:ascii="Times New Roman" w:eastAsia="Times New Roman" w:hAnsi="Times New Roman" w:cs="Times New Roman"/>
+          <w:b/>
+          <w:bCs/>
+          <w:kern w:val="0"/>
+          <w:sz w:val="24"/>
+          <w:szCs w:val="24"/>
+          <w:lang w:eastAsia="en-IN"/>
+          <w14:ligatures w14:val="none"/>
+        </w:rPr>
+        <w:t>Lines:</w:t>
+      </w:r>
+      <w:r>
+        <w:rPr>
+          <w:rFonts w:ascii="Times New Roman" w:eastAsia="Times New Roman" w:hAnsi="Times New Roman" w:cs="Times New Roman"/>
+          <w:kern w:val="0"/>
+          <w:sz w:val="24"/>
+          <w:szCs w:val="24"/>
+          <w:lang w:eastAsia="en-IN"/>
+          <w14:ligatures w14:val="none"/>
+        </w:rPr>
+        <w:t xml:space="preserve"> </w:t>
+      </w:r>
+      <w:r>
+        <w:rPr>
+          <w:rFonts w:ascii="Courier New" w:eastAsia="Times New Roman" w:hAnsi="Courier New" w:cs="Courier New"/>
+          <w:kern w:val="0"/>
+          <w:sz w:val="20"/>
+          <w:szCs w:val="20"/>
+          <w:lang w:eastAsia="en-IN"/>
+          <w14:ligatures w14:val="none"/>
+        </w:rPr>
+        <w:t>line(x1, y1, x2, y2)</w:t>
+      </w:r>
+      <w:r>
+        <w:rPr>
+          <w:rFonts w:ascii="Times New Roman" w:eastAsia="Times New Roman" w:hAnsi="Times New Roman" w:cs="Times New Roman"/>
+          <w:kern w:val="0"/>
+          <w:sz w:val="24"/>
+          <w:szCs w:val="24"/>
+          <w:lang w:eastAsia="en-IN"/>
+          <w14:ligatures w14:val="none"/>
+        </w:rPr>
+        <w:t xml:space="preserve"> draws a line segment.</w:t>
+      </w:r>
+    </w:p>
+    <w:p>
+      <w:pPr>
+        <w:numPr>
+          <w:ilvl w:val="0"/>
+          <w:numId w:val="9"/>
+        </w:numPr>
+        <w:spacing w:before="100" w:beforeAutospacing="1" w:after="100" w:afterAutospacing="1" w:line="240" w:lineRule="auto"/>
+        <w:rPr>
+          <w:rFonts w:ascii="Times New Roman" w:eastAsia="Times New Roman" w:hAnsi="Times New Roman" w:cs="Times New Roman"/>
+          <w:kern w:val="0"/>
+          <w:sz w:val="24"/>
+          <w:szCs w:val="24"/>
+          <w:lang w:eastAsia="en-IN"/>
+          <w14:ligatures w14:val="none"/>
+        </w:rPr>
+      </w:pPr>
+      <w:r>
+        <w:rPr>
+          <w:rFonts w:ascii="Times New Roman" w:eastAsia="Times New Roman" w:hAnsi="Times New Roman" w:cs="Times New Roman"/>
+          <w:b/>
+          <w:bCs/>
+          <w:kern w:val="0"/>
+          <w:sz w:val="24"/>
+          <w:szCs w:val="24"/>
+          <w:lang w:eastAsia="en-IN"/>
+          <w14:ligatures w14:val="none"/>
+        </w:rPr>
+        <w:t>Fill:</w:t>
+      </w:r>
+      <w:r>
+        <w:rPr>
+          <w:rFonts w:ascii="Times New Roman" w:eastAsia="Times New Roman" w:hAnsi="Times New Roman" w:cs="Times New Roman"/>
+          <w:kern w:val="0"/>
+          <w:sz w:val="24"/>
+          <w:szCs w:val="24"/>
+          <w:lang w:eastAsia="en-IN"/>
+          <w14:ligatures w14:val="none"/>
+        </w:rPr>
+        <w:t xml:space="preserve"> </w:t>
+      </w:r>
+      <w:r>
+        <w:rPr>
+          <w:rFonts w:ascii="Courier New" w:eastAsia="Times New Roman" w:hAnsi="Courier New" w:cs="Courier New"/>
+          <w:kern w:val="0"/>
+          <w:sz w:val="20"/>
+          <w:szCs w:val="20"/>
+          <w:lang w:eastAsia="en-IN"/>
+          <w14:ligatures w14:val="none"/>
+        </w:rPr>
+        <w:t>setfillstyle()</w:t>
+      </w:r>
+      <w:r>
+        <w:rPr>
+          <w:rFonts w:ascii="Times New Roman" w:eastAsia="Times New Roman" w:hAnsi="Times New Roman" w:cs="Times New Roman"/>
+          <w:kern w:val="0"/>
+          <w:sz w:val="24"/>
+          <w:szCs w:val="24"/>
+          <w:lang w:eastAsia="en-IN"/>
+          <w14:ligatures w14:val="none"/>
+        </w:rPr>
+        <w:t xml:space="preserve"> and </w:t>
+      </w:r>
+      <w:r>
+        <w:rPr>
+          <w:rFonts w:ascii="Courier New" w:eastAsia="Times New Roman" w:hAnsi="Courier New" w:cs="Courier New"/>
+          <w:kern w:val="0"/>
+          <w:sz w:val="20"/>
+          <w:szCs w:val="20"/>
+          <w:lang w:eastAsia="en-IN"/>
+          <w14:ligatures w14:val="none"/>
+        </w:rPr>
+        <w:t>fillellipse()</w:t>
+      </w:r>
+      <w:r>
+        <w:rPr>
+          <w:rFonts w:ascii="Times New Roman" w:eastAsia="Times New Roman" w:hAnsi="Times New Roman" w:cs="Times New Roman"/>
+          <w:kern w:val="0"/>
+          <w:sz w:val="24"/>
+          <w:szCs w:val="24"/>
+          <w:lang w:eastAsia="en-IN"/>
+          <w14:ligatures w14:val="none"/>
+        </w:rPr>
+        <w:t xml:space="preserve"> used for coloring regions.</w:t>
+      </w:r>
+    </w:p>
+    <w:p>
+      <w:pPr>
+        <w:numPr>
+          <w:ilvl w:val="0"/>
+          <w:numId w:val="9"/>
+        </w:numPr>
+        <w:spacing w:before="100" w:beforeAutospacing="1" w:after="100" w:afterAutospacing="1" w:line="240" w:lineRule="auto"/>
+        <w:rPr>
+          <w:rFonts w:ascii="Times New Roman" w:eastAsia="Times New Roman" w:hAnsi="Times New Roman" w:cs="Times New Roman"/>
+          <w:kern w:val="0"/>
+          <w:sz w:val="24"/>
+          <w:szCs w:val="24"/>
+          <w:lang w:eastAsia="en-IN"/>
+          <w14:ligatures w14:val="none"/>
+        </w:rPr>
+      </w:pPr>
+      <w:r>
+        <w:rPr>
+          <w:rFonts w:ascii="Times New Roman" w:eastAsia="Times New Roman" w:hAnsi="Times New Roman" w:cs="Times New Roman"/>
+          <w:b/>
+          <w:bCs/>
+          <w:kern w:val="0"/>
+          <w:sz w:val="24"/>
+          <w:szCs w:val="24"/>
+          <w:lang w:eastAsia="en-IN"/>
+          <w14:ligatures w14:val="none"/>
+        </w:rPr>
+        <w:t>Interactivity:</w:t>
+      </w:r>
+      <w:r>
+        <w:rPr>
+          <w:rFonts w:ascii="Times New Roman" w:eastAsia="Times New Roman" w:hAnsi="Times New Roman" w:cs="Times New Roman"/>
+          <w:kern w:val="0"/>
+          <w:sz w:val="24"/>
+          <w:szCs w:val="24"/>
+          <w:lang w:eastAsia="en-IN"/>
+          <w14:ligatures w14:val="none"/>
+        </w:rPr>
+        <w:t xml:space="preserve"> Arrow keys can be captured using </w:t>
+      </w:r>
+      <w:r>
+        <w:rPr>
+          <w:rFonts w:ascii="Courier New" w:eastAsia="Times New Roman" w:hAnsi="Courier New" w:cs="Courier New"/>
+          <w:kern w:val="0"/>
+          <w:sz w:val="20"/>
+          <w:szCs w:val="20"/>
+          <w:lang w:eastAsia="en-IN"/>
+          <w14:ligatures w14:val="none"/>
+        </w:rPr>
+        <w:t>getch()</w:t>
+      </w:r>
+      <w:r>
+        <w:rPr>
+          <w:rFonts w:ascii="Times New Roman" w:eastAsia="Times New Roman" w:hAnsi="Times New Roman" w:cs="Times New Roman"/>
+          <w:kern w:val="0"/>
+          <w:sz w:val="24"/>
+          <w:szCs w:val="24"/>
+          <w:lang w:eastAsia="en-IN"/>
+          <w14:ligatures w14:val="none"/>
+        </w:rPr>
+        <w:t xml:space="preserve"> for moving shapes.</w:t>
+      </w:r>
+    </w:p>
+    <w:p>
+      <w:pPr>
+        <w:spacing w:after="0" w:line="240" w:lineRule="auto"/>
+        <w:rPr>
+          <w:rFonts w:ascii="Times New Roman" w:eastAsia="Times New Roman" w:hAnsi="Times New Roman" w:cs="Times New Roman"/>
+          <w:kern w:val="0"/>
+          <w:sz w:val="24"/>
+          <w:szCs w:val="24"/>
+          <w:lang w:eastAsia="en-IN"/>
+          <w14:ligatures w14:val="none"/>
+        </w:rPr>
+      </w:pPr>
+      <w:r>
+        <w:rPr>
+          <w:rFonts w:ascii="Times New Roman" w:eastAsia="Times New Roman" w:hAnsi="Times New Roman" w:cs="Times New Roman"/>
+          <w:kern w:val="0"/>
+          <w:sz w:val="24"/>
+          <w:szCs w:val="24"/>
+          <w:lang w:eastAsia="en-IN"/>
+          <w14:ligatures w14:val="none"/>
+        </w:rPr>
+        <w:pict w14:anchorId="331469ED">
+          <v:rect id="_x0000_i1232" style="width:0;height:1.5pt" o:hralign="center" o:hrstd="t" o:hr="t" fillcolor="#a0a0a0" stroked="f"/>
+        </w:pict>
+      </w:r>
+    </w:p>
+    <w:p>
+      <w:pPr>
+        <w:spacing w:before="100" w:beforeAutospacing="1" w:after="100" w:afterAutospacing="1" w:line="240" w:lineRule="auto"/>
+        <w:outlineLvl w:val="1"/>
+        <w:rPr>
+          <w:rFonts w:ascii="Times New Roman" w:eastAsia="Times New Roman" w:hAnsi="Times New Roman" w:cs="Times New Roman"/>
+          <w:b/>
+          <w:bCs/>
+          <w:kern w:val="0"/>
+          <w:sz w:val="36"/>
+          <w:szCs w:val="36"/>
+          <w:lang w:eastAsia="en-IN"/>
+          <w14:ligatures w14:val="none"/>
+        </w:rPr>
+      </w:pPr>
+      <w:r>
+        <w:rPr>
+          <w:rFonts w:ascii="Times New Roman" w:eastAsia="Times New Roman" w:hAnsi="Times New Roman" w:cs="Times New Roman"/>
+          <w:b/>
+          <w:bCs/>
+          <w:kern w:val="0"/>
+          <w:sz w:val="36"/>
+          <w:szCs w:val="36"/>
+          <w:lang w:eastAsia="en-IN"/>
+          <w14:ligatures w14:val="none"/>
+        </w:rPr>
+        <w:t xml:space="preserve"> Procedure</w:t>
+      </w:r>
+    </w:p>
+    <w:p>
+      <w:pPr>
+        <w:numPr>
+          <w:ilvl w:val="0"/>
+          <w:numId w:val="10"/>
+        </w:numPr>
+        <w:spacing w:before="100" w:beforeAutospacing="1" w:after="100" w:afterAutospacing="1" w:line="240" w:lineRule="auto"/>
+        <w:rPr>
+          <w:rFonts w:ascii="Times New Roman" w:eastAsia="Times New Roman" w:hAnsi="Times New Roman" w:cs="Times New Roman"/>
+          <w:kern w:val="0"/>
+          <w:sz w:val="24"/>
+          <w:szCs w:val="24"/>
+          <w:lang w:eastAsia="en-IN"/>
+          <w14:ligatures w14:val="none"/>
+        </w:rPr>
+      </w:pPr>
+      <w:r>
+        <w:rPr>
+          <w:rFonts w:ascii="Times New Roman" w:eastAsia="Times New Roman" w:hAnsi="Times New Roman" w:cs="Times New Roman"/>
+          <w:kern w:val="0"/>
+          <w:sz w:val="24"/>
+          <w:szCs w:val="24"/>
+          <w:lang w:eastAsia="en-IN"/>
+          <w14:ligatures w14:val="none"/>
+        </w:rPr>
+        <w:t xml:space="preserve">Initialize graphics mode using </w:t>
+      </w:r>
+      <w:r>
+        <w:rPr>
+          <w:rFonts w:ascii="Courier New" w:eastAsia="Times New Roman" w:hAnsi="Courier New" w:cs="Courier New"/>
+          <w:kern w:val="0"/>
+          <w:sz w:val="20"/>
+          <w:szCs w:val="20"/>
+          <w:lang w:eastAsia="en-IN"/>
+          <w14:ligatures w14:val="none"/>
+        </w:rPr>
+        <w:t>initgraph() / initwindow()</w:t>
+      </w:r>
+      <w:r>
+        <w:rPr>
+          <w:rFonts w:ascii="Times New Roman" w:eastAsia="Times New Roman" w:hAnsi="Times New Roman" w:cs="Times New Roman"/>
+          <w:kern w:val="0"/>
+          <w:sz w:val="24"/>
+          <w:szCs w:val="24"/>
+          <w:lang w:eastAsia="en-IN"/>
+          <w14:ligatures w14:val="none"/>
+        </w:rPr>
+        <w:t>.</w:t>
+      </w:r>
+    </w:p>
+    <w:p>
+      <w:pPr>
+        <w:numPr>
+          <w:ilvl w:val="0"/>
+          <w:numId w:val="10"/>
+        </w:numPr>
+        <w:spacing w:before="100" w:beforeAutospacing="1" w:after="100" w:afterAutospacing="1" w:line="240" w:lineRule="auto"/>
+        <w:rPr>
+          <w:rFonts w:ascii="Times New Roman" w:eastAsia="Times New Roman" w:hAnsi="Times New Roman" w:cs="Times New Roman"/>
+          <w:kern w:val="0"/>
+          <w:sz w:val="24"/>
+          <w:szCs w:val="24"/>
+          <w:lang w:eastAsia="en-IN"/>
+          <w14:ligatures w14:val="none"/>
+        </w:rPr>
+      </w:pPr>
+      <w:r>
+        <w:rPr>
+          <w:rFonts w:ascii="Times New Roman" w:eastAsia="Times New Roman" w:hAnsi="Times New Roman" w:cs="Times New Roman"/>
+          <w:kern w:val="0"/>
+          <w:sz w:val="24"/>
+          <w:szCs w:val="24"/>
+          <w:lang w:eastAsia="en-IN"/>
+          <w14:ligatures w14:val="none"/>
+        </w:rPr>
+        <w:t>Draw multiple nested rectangles and a circle at the center (as per given figure).</w:t>
+      </w:r>
+    </w:p>
+    <w:p>
+      <w:pPr>
+        <w:numPr>
+          <w:ilvl w:val="0"/>
+          <w:numId w:val="10"/>
+        </w:numPr>
+        <w:spacing w:before="100" w:beforeAutospacing="1" w:after="100" w:afterAutospacing="1" w:line="240" w:lineRule="auto"/>
+        <w:rPr>
+          <w:rFonts w:ascii="Times New Roman" w:eastAsia="Times New Roman" w:hAnsi="Times New Roman" w:cs="Times New Roman"/>
+          <w:kern w:val="0"/>
+          <w:sz w:val="24"/>
+          <w:szCs w:val="24"/>
+          <w:lang w:eastAsia="en-IN"/>
+          <w14:ligatures w14:val="none"/>
+        </w:rPr>
+      </w:pPr>
+      <w:r>
+        <w:rPr>
+          <w:rFonts w:ascii="Times New Roman" w:eastAsia="Times New Roman" w:hAnsi="Times New Roman" w:cs="Times New Roman"/>
+          <w:kern w:val="0"/>
+          <w:sz w:val="24"/>
+          <w:szCs w:val="24"/>
+          <w:lang w:eastAsia="en-IN"/>
+          <w14:ligatures w14:val="none"/>
+        </w:rPr>
+        <w:t>For creative design:</w:t>
+      </w:r>
+    </w:p>
+    <w:p>
+      <w:pPr>
+        <w:numPr>
+          <w:ilvl w:val="1"/>
+          <w:numId w:val="10"/>
+        </w:numPr>
+        <w:spacing w:before="100" w:beforeAutospacing="1" w:after="100" w:afterAutospacing="1" w:line="240" w:lineRule="auto"/>
+        <w:rPr>
+          <w:rFonts w:ascii="Times New Roman" w:eastAsia="Times New Roman" w:hAnsi="Times New Roman" w:cs="Times New Roman"/>
+          <w:kern w:val="0"/>
+          <w:sz w:val="24"/>
+          <w:szCs w:val="24"/>
+          <w:lang w:eastAsia="en-IN"/>
+          <w14:ligatures w14:val="none"/>
+        </w:rPr>
+      </w:pPr>
+      <w:r>
+        <w:rPr>
+          <w:rFonts w:ascii="Times New Roman" w:eastAsia="Times New Roman" w:hAnsi="Times New Roman" w:cs="Times New Roman"/>
+          <w:kern w:val="0"/>
+          <w:sz w:val="24"/>
+          <w:szCs w:val="24"/>
+          <w:lang w:eastAsia="en-IN"/>
+          <w14:ligatures w14:val="none"/>
+        </w:rPr>
+        <w:t>Draw three concentric circles (target board).</w:t>
+      </w:r>
+    </w:p>
+    <w:p>
+      <w:pPr>
+        <w:numPr>
+          <w:ilvl w:val="1"/>
+          <w:numId w:val="10"/>
+        </w:numPr>
+        <w:spacing w:before="100" w:beforeAutospacing="1" w:after="100" w:afterAutospacing="1" w:line="240" w:lineRule="auto"/>
+        <w:rPr>
+          <w:rFonts w:ascii="Times New Roman" w:eastAsia="Times New Roman" w:hAnsi="Times New Roman" w:cs="Times New Roman"/>
+          <w:kern w:val="0"/>
+          <w:sz w:val="24"/>
+          <w:szCs w:val="24"/>
+          <w:lang w:eastAsia="en-IN"/>
+          <w14:ligatures w14:val="none"/>
+        </w:rPr>
+      </w:pPr>
+      <w:r>
+        <w:rPr>
+          <w:rFonts w:ascii="Times New Roman" w:eastAsia="Times New Roman" w:hAnsi="Times New Roman" w:cs="Times New Roman"/>
+          <w:kern w:val="0"/>
+          <w:sz w:val="24"/>
+          <w:szCs w:val="24"/>
+          <w:lang w:eastAsia="en-IN"/>
+          <w14:ligatures w14:val="none"/>
+        </w:rPr>
+        <w:t>Draw an arrow using lines (polygonal shape).</w:t>
+      </w:r>
+    </w:p>
+    <w:p>
+      <w:pPr>
+        <w:numPr>
+          <w:ilvl w:val="1"/>
+          <w:numId w:val="10"/>
+        </w:numPr>
+        <w:spacing w:before="100" w:beforeAutospacing="1" w:after="100" w:afterAutospacing="1" w:line="240" w:lineRule="auto"/>
+        <w:rPr>
+          <w:rFonts w:ascii="Times New Roman" w:eastAsia="Times New Roman" w:hAnsi="Times New Roman" w:cs="Times New Roman"/>
+          <w:kern w:val="0"/>
+          <w:sz w:val="24"/>
+          <w:szCs w:val="24"/>
+          <w:lang w:eastAsia="en-IN"/>
+          <w14:ligatures w14:val="none"/>
+        </w:rPr>
+      </w:pPr>
+      <w:r>
+        <w:rPr>
+          <w:rFonts w:ascii="Times New Roman" w:eastAsia="Times New Roman" w:hAnsi="Times New Roman" w:cs="Times New Roman"/>
+          <w:kern w:val="0"/>
+          <w:sz w:val="24"/>
+          <w:szCs w:val="24"/>
+          <w:lang w:eastAsia="en-IN"/>
+          <w14:ligatures w14:val="none"/>
+        </w:rPr>
+        <w:t xml:space="preserve">Allow arrow to move using </w:t>
+      </w:r>
+      <w:r>
+        <w:rPr>
+          <w:rFonts w:ascii="Times New Roman" w:eastAsia="Times New Roman" w:hAnsi="Times New Roman" w:cs="Times New Roman"/>
+          <w:b/>
+          <w:bCs/>
+          <w:kern w:val="0"/>
+          <w:sz w:val="24"/>
+          <w:szCs w:val="24"/>
+          <w:lang w:eastAsia="en-IN"/>
+          <w14:ligatures w14:val="none"/>
+        </w:rPr>
+        <w:t>arrow keys</w:t>
+      </w:r>
+      <w:r>
+        <w:rPr>
+          <w:rFonts w:ascii="Times New Roman" w:eastAsia="Times New Roman" w:hAnsi="Times New Roman" w:cs="Times New Roman"/>
+          <w:kern w:val="0"/>
+          <w:sz w:val="24"/>
+          <w:szCs w:val="24"/>
+          <w:lang w:eastAsia="en-IN"/>
+          <w14:ligatures w14:val="none"/>
+        </w:rPr>
+        <w:t>.</w:t>
+      </w:r>
+    </w:p>
+    <w:p>
+      <w:pPr>
+        <w:numPr>
+          <w:ilvl w:val="1"/>
+          <w:numId w:val="10"/>
+        </w:numPr>
+        <w:spacing w:before="100" w:beforeAutospacing="1" w:after="100" w:afterAutospacing="1" w:line="240" w:lineRule="auto"/>
+        <w:rPr>
+          <w:rFonts w:ascii="Times New Roman" w:eastAsia="Times New Roman" w:hAnsi="Times New Roman" w:cs="Times New Roman"/>
+          <w:kern w:val="0"/>
+          <w:sz w:val="24"/>
+          <w:szCs w:val="24"/>
+          <w:lang w:eastAsia="en-IN"/>
+          <w14:ligatures w14:val="none"/>
+        </w:rPr>
+      </w:pPr>
+      <w:r>
+        <w:rPr>
+          <w:rFonts w:ascii="Times New Roman" w:eastAsia="Times New Roman" w:hAnsi="Times New Roman" w:cs="Times New Roman"/>
+          <w:kern w:val="0"/>
+          <w:sz w:val="24"/>
+          <w:szCs w:val="24"/>
+          <w:lang w:eastAsia="en-IN"/>
+          <w14:ligatures w14:val="none"/>
+        </w:rPr>
+        <w:t>Detect arrow tip position relative to circles (collision detection).</w:t>
+      </w:r>
+    </w:p>
+    <w:p>
+      <w:pPr>
+        <w:numPr>
+          <w:ilvl w:val="1"/>
+          <w:numId w:val="10"/>
+        </w:numPr>
+        <w:spacing w:before="100" w:beforeAutospacing="1" w:after="100" w:afterAutospacing="1" w:line="240" w:lineRule="auto"/>
+        <w:rPr>
+          <w:rFonts w:ascii="Times New Roman" w:eastAsia="Times New Roman" w:hAnsi="Times New Roman" w:cs="Times New Roman"/>
+          <w:kern w:val="0"/>
+          <w:sz w:val="24"/>
+          <w:szCs w:val="24"/>
+          <w:lang w:eastAsia="en-IN"/>
+          <w14:ligatures w14:val="none"/>
+        </w:rPr>
+      </w:pPr>
+      <w:r>
+        <w:rPr>
+          <w:rFonts w:ascii="Times New Roman" w:eastAsia="Times New Roman" w:hAnsi="Times New Roman" w:cs="Times New Roman"/>
+          <w:kern w:val="0"/>
+          <w:sz w:val="24"/>
+          <w:szCs w:val="24"/>
+          <w:lang w:eastAsia="en-IN"/>
+          <w14:ligatures w14:val="none"/>
+        </w:rPr>
+        <w:t>Fill color dynamically when arrow hits a circle (scoring zones).</w:t>
+      </w:r>
+    </w:p>
+    <w:p>
+      <w:pPr>
+        <w:spacing w:after="0" w:line="240" w:lineRule="auto"/>
+        <w:rPr>
+          <w:rFonts w:ascii="Times New Roman" w:eastAsia="Times New Roman" w:hAnsi="Times New Roman" w:cs="Times New Roman"/>
+          <w:kern w:val="0"/>
+          <w:sz w:val="24"/>
+          <w:szCs w:val="24"/>
+          <w:lang w:eastAsia="en-IN"/>
+          <w14:ligatures w14:val="none"/>
+        </w:rPr>
+      </w:pPr>
+      <w:r>
+        <w:rPr>
+          <w:rFonts w:ascii="Times New Roman" w:eastAsia="Times New Roman" w:hAnsi="Times New Roman" w:cs="Times New Roman"/>
+          <w:kern w:val="0"/>
+          <w:sz w:val="24"/>
+          <w:szCs w:val="24"/>
+          <w:lang w:eastAsia="en-IN"/>
+          <w14:ligatures w14:val="none"/>
+        </w:rPr>
+        <w:pict w14:anchorId="31308141">
+          <v:rect id="_x0000_i1233" style="width:0;height:1.5pt" o:hralign="center" o:hrstd="t" o:hr="t" fillcolor="#a0a0a0" stroked="f"/>
+        </w:pict>
+      </w:r>
+    </w:p>
+    <w:p>
+      <w:pPr>
+        <w:spacing w:after="0" w:line="240" w:lineRule="auto"/>
+        <w:rPr>
+          <w:rFonts w:ascii="Times New Roman" w:eastAsia="Times New Roman" w:hAnsi="Times New Roman" w:cs="Times New Roman"/>
+          <w:b/>
+          <w:bCs/>
+          <w:kern w:val="0"/>
+          <w:sz w:val="36"/>
+          <w:szCs w:val="36"/>
+          <w:lang w:eastAsia="en-IN"/>
+          <w14:ligatures w14:val="none"/>
+        </w:rPr>
+      </w:pPr>
+      <w:r>
+        <w:rPr>
+          <w:rFonts w:ascii="Times New Roman" w:eastAsia="Times New Roman" w:hAnsi="Times New Roman" w:cs="Times New Roman"/>
+          <w:b/>
+          <w:bCs/>
+          <w:kern w:val="0"/>
+          <w:sz w:val="36"/>
+          <w:szCs w:val="36"/>
+          <w:lang w:eastAsia="en-IN"/>
+          <w14:ligatures w14:val="none"/>
+        </w:rPr>
+        <w:t xml:space="preserve"> Programs &amp; Output</w:t>
+      </w:r>
+    </w:p>
+    <w:p>
+      <w:pPr>
+        <w:spacing w:after="0" w:line="240" w:lineRule="auto"/>
+        <w:rPr>
+          <w:rFonts w:ascii="Times New Roman" w:eastAsia="Times New Roman" w:hAnsi="Times New Roman" w:cs="Times New Roman"/>
+          <w:b/>
+          <w:bCs/>
+          <w:kern w:val="0"/>
+          <w:sz w:val="36"/>
+          <w:szCs w:val="36"/>
+          <w:lang w:eastAsia="en-IN"/>
+          <w14:ligatures w14:val="none"/>
+        </w:rPr>
+      </w:pPr>
+      <w:r>
+        <w:rPr>
+          <w:rFonts w:ascii="Times New Roman" w:eastAsia="Times New Roman" w:hAnsi="Times New Roman" w:cs="Times New Roman"/>
+          <w:b/>
+          <w:bCs/>
+          <w:kern w:val="0"/>
+          <w:sz w:val="27"/>
+          <w:szCs w:val="27"/>
+          <w:lang w:eastAsia="en-IN"/>
+          <w14:ligatures w14:val="none"/>
+        </w:rPr>
+        <w:t>Program 1: Given Figure (Nested Rectangles with Circle)</w:t>
+      </w:r>
+    </w:p>
+    <w:p>
+      <w:pPr>
+        <w:ind w:left="4320"/>
+        <w:rPr>
+          <w:rStyle w:val="Emphasis"/>
+          <w:sz w:val="28"/>
+          <w:szCs w:val="28"/>
+        </w:rPr>
+      </w:pPr>
+    </w:p>
+    <w:p>
+      <w:pPr>
+        <w:ind w:left="4320"/>
+        <w:rPr>
+          <w:sz w:val="28"/>
+          <w:szCs w:val="28"/>
+        </w:rPr>
+      </w:pPr>
+      <w:r>
+        <w:rPr>
+          <w:color w:val="C45911" w:themeColor="accent2" w:themeShade="BF"/>
+        </w:rPr>
+        <w:drawing>
+          <wp:anchor distT="0" distB="0" distL="114300" distR="114300" simplePos="0" relativeHeight="251683840" behindDoc="0" locked="0" layoutInCell="1" allowOverlap="1" wp14:anchorId="79BE4F38" wp14:editId="26FB4F9A">
+            <wp:simplePos x="0" y="0"/>
+            <wp:positionH relativeFrom="margin">
+              <wp:align>left</wp:align>
+            </wp:positionH>
+            <wp:positionV relativeFrom="paragraph">
+              <wp:posOffset>50800</wp:posOffset>
+            </wp:positionV>
+            <wp:extent cx="2301240" cy="1956960"/>
+            <wp:effectExtent l="0" t="0" r="3810" b="5715"/>
+            <wp:wrapNone/>
+            <wp:docPr id="2023633020" name="Picture 1"/>
+            <wp:cNvGraphicFramePr>
+              <a:graphicFrameLocks xmlns:a="http://schemas.openxmlformats.org/drawingml/2006/main" noChangeAspect="1"/>
+            </wp:cNvGraphicFramePr>
+            <a:graphic xmlns:a="http://schemas.openxmlformats.org/drawingml/2006/main">
+              <a:graphicData uri="http://schemas.openxmlformats.org/drawingml/2006/picture">
+                <pic:pic xmlns:pic="http://schemas.openxmlformats.org/drawingml/2006/picture">
+                  <pic:nvPicPr>
+                    <pic:cNvPr id="2023633020" name=""/>
+                    <pic:cNvPicPr/>
+                  </pic:nvPicPr>
+                  <pic:blipFill>
+                    <a:blip r:embed="rId10">
+                      <a:extLst>
+                        <a:ext uri="{28A0092B-C50C-407E-A947-70E740481C1C}">
+                          <a14:useLocalDpi xmlns:a14="http://schemas.microsoft.com/office/drawing/2010/main" val="0"/>
+                        </a:ext>
+                      </a:extLst>
+                    </a:blip>
+                    <a:stretch>
+                      <a:fillRect/>
+                    </a:stretch>
+                  </pic:blipFill>
+                  <pic:spPr>
+                    <a:xfrm>
+                      <a:off x="0" y="0"/>
+                      <a:ext cx="2301240" cy="1956960"/>
+                    </a:xfrm>
+                    <a:prstGeom prst="rect">
+                      <a:avLst/>
+                    </a:prstGeom>
+                  </pic:spPr>
+                </pic:pic>
+              </a:graphicData>
+            </a:graphic>
+            <wp14:sizeRelH relativeFrom="page">
+              <wp14:pctWidth>0</wp14:pctWidth>
+            </wp14:sizeRelH>
+            <wp14:sizeRelV relativeFrom="page">
+              <wp14:pctHeight>0</wp14:pctHeight>
+            </wp14:sizeRelV>
+          </wp:anchor>
+        </w:drawing>
+      </w:r>
+      <w:r>
+        <w:rPr>
+          <w:rStyle w:val="Emphasis"/>
+          <w:sz w:val="28"/>
+          <w:szCs w:val="28"/>
+        </w:rPr>
+        <w:t>Output:</w:t>
+      </w:r>
+      <w:r>
+        <w:rPr>
+          <w:sz w:val="28"/>
+          <w:szCs w:val="28"/>
+        </w:rPr>
+        <w:t xml:space="preserve"> Three nested rectangles with a circle at the center.</w:t>
+      </w:r>
+    </w:p>
+    <w:p>
+      <w:pPr>
+        <w:rPr>
+          <w:sz w:val="28"/>
+          <w:szCs w:val="28"/>
+        </w:rPr>
+      </w:pPr>
+      <w:r>
+        <w:rPr>
+          <w:color w:val="C45911" w:themeColor="accent2" w:themeShade="BF"/>
+          <w:sz w:val="28"/>
+          <w:szCs w:val="28"/>
+        </w:rPr>
+        <w:drawing>
+          <wp:anchor distT="0" distB="0" distL="114300" distR="114300" simplePos="0" relativeHeight="251682816" behindDoc="1" locked="0" layoutInCell="1" allowOverlap="1" wp14:anchorId="74A3B9E4" wp14:editId="702A3917">
+            <wp:simplePos x="0" y="0"/>
+            <wp:positionH relativeFrom="column">
+              <wp:posOffset>3009900</wp:posOffset>
+            </wp:positionH>
+            <wp:positionV relativeFrom="page">
+              <wp:posOffset>8412480</wp:posOffset>
+            </wp:positionV>
+            <wp:extent cx="1940560" cy="1379220"/>
+            <wp:effectExtent l="0" t="0" r="2540" b="0"/>
+            <wp:wrapTight wrapText="bothSides">
+              <wp:wrapPolygon edited="0">
+                <wp:start x="0" y="0"/>
+                <wp:lineTo x="0" y="21182"/>
+                <wp:lineTo x="21416" y="21182"/>
+                <wp:lineTo x="21416" y="0"/>
+                <wp:lineTo x="0" y="0"/>
+              </wp:wrapPolygon>
+            </wp:wrapTight>
+            <wp:docPr id="22543523" name="Picture 1"/>
+            <wp:cNvGraphicFramePr>
+              <a:graphicFrameLocks xmlns:a="http://schemas.openxmlformats.org/drawingml/2006/main" noChangeAspect="1"/>
+            </wp:cNvGraphicFramePr>
+            <a:graphic xmlns:a="http://schemas.openxmlformats.org/drawingml/2006/main">
+              <a:graphicData uri="http://schemas.openxmlformats.org/drawingml/2006/picture">
+                <pic:pic xmlns:pic="http://schemas.openxmlformats.org/drawingml/2006/picture">
+                  <pic:nvPicPr>
+                    <pic:cNvPr id="22543523" name=""/>
+                    <pic:cNvPicPr/>
+                  </pic:nvPicPr>
+                  <pic:blipFill rotWithShape="1">
+                    <a:blip r:embed="rId11">
+                      <a:extLst>
+                        <a:ext uri="{28A0092B-C50C-407E-A947-70E740481C1C}">
+                          <a14:useLocalDpi xmlns:a14="http://schemas.microsoft.com/office/drawing/2010/main" val="0"/>
+                        </a:ext>
+                      </a:extLst>
+                    </a:blip>
+                    <a:srcRect l="1986" b="18007"/>
+                    <a:stretch>
+                      <a:fillRect/>
+                    </a:stretch>
+                  </pic:blipFill>
+                  <pic:spPr bwMode="auto">
+                    <a:xfrm>
+                      <a:off x="0" y="0"/>
+                      <a:ext cx="1940560" cy="1379220"/>
+                    </a:xfrm>
+                    <a:prstGeom prst="rect">
+                      <a:avLst/>
+                    </a:prstGeom>
+                    <a:ln>
+                      <a:noFill/>
+                    </a:ln>
+                    <a:extLst>
+                      <a:ext uri="{53640926-AAD7-44D8-BBD7-CCE9431645EC}">
+                        <a14:shadowObscured xmlns:a14="http://schemas.microsoft.com/office/drawing/2010/main"/>
+                      </a:ext>
+                    </a:extLst>
+                  </pic:spPr>
+                </pic:pic>
+              </a:graphicData>
+            </a:graphic>
+            <wp14:sizeRelH relativeFrom="margin">
+              <wp14:pctWidth>0</wp14:pctWidth>
+            </wp14:sizeRelH>
+            <wp14:sizeRelV relativeFrom="margin">
+              <wp14:pctHeight>0</wp14:pctHeight>
+            </wp14:sizeRelV>
+          </wp:anchor>
+        </w:drawing>
+      </w:r>
+    </w:p>
+    <w:p>
+      <w:pPr>
+        <w:spacing w:after="0"/>
+        <w:rPr>
+          <w:color w:val="C45911" w:themeColor="accent2" w:themeShade="BF"/>
+          <w:sz w:val="28"/>
+          <w:szCs w:val="28"/>
+        </w:rPr>
+      </w:pPr>
+      <w:r>
+        <w:rPr>
+          <w:color w:val="C45911" w:themeColor="accent2" w:themeShade="BF"/>
+          <w:sz w:val="28"/>
+          <w:szCs w:val="28"/>
+        </w:rPr>
+        <w:br w:type="page"/>
+      </w:r>
+      <w:r>
+        <w:rPr>
+          <w:noProof/>
+        </w:rPr>
+        <w:lastRenderedPageBreak/>
+        <w:drawing>
+          <wp:anchor distT="0" distB="0" distL="114300" distR="114300" simplePos="0" relativeHeight="251685888" behindDoc="0" locked="0" layoutInCell="1" allowOverlap="1" wp14:anchorId="54D80A31" wp14:editId="4950217C">
+            <wp:simplePos x="0" y="0"/>
+            <wp:positionH relativeFrom="column">
+              <wp:posOffset>-536841</wp:posOffset>
+            </wp:positionH>
+            <wp:positionV relativeFrom="page">
+              <wp:posOffset>1168072</wp:posOffset>
+            </wp:positionV>
+            <wp:extent cx="3745865" cy="6216015"/>
+            <wp:effectExtent l="0" t="0" r="6985" b="0"/>
+            <wp:wrapNone/>
+            <wp:docPr id="166836884" name="Picture 1"/>
+            <wp:cNvGraphicFramePr>
+              <a:graphicFrameLocks xmlns:a="http://schemas.openxmlformats.org/drawingml/2006/main" noChangeAspect="1"/>
+            </wp:cNvGraphicFramePr>
+            <a:graphic xmlns:a="http://schemas.openxmlformats.org/drawingml/2006/main">
+              <a:graphicData uri="http://schemas.openxmlformats.org/drawingml/2006/picture">
+                <pic:pic xmlns:pic="http://schemas.openxmlformats.org/drawingml/2006/picture">
+                  <pic:nvPicPr>
+                    <pic:cNvPr id="166836884" name=""/>
+                    <pic:cNvPicPr/>
+                  </pic:nvPicPr>
+                  <pic:blipFill>
+                    <a:blip r:embed="rId12">
+                      <a:extLst>
+                        <a:ext uri="{28A0092B-C50C-407E-A947-70E740481C1C}">
+                          <a14:useLocalDpi xmlns:a14="http://schemas.microsoft.com/office/drawing/2010/main" val="0"/>
+                        </a:ext>
+                      </a:extLst>
+                    </a:blip>
+                    <a:stretch>
+                      <a:fillRect/>
+                    </a:stretch>
+                  </pic:blipFill>
+                  <pic:spPr>
+                    <a:xfrm>
+                      <a:off x="0" y="0"/>
+                      <a:ext cx="3745865" cy="6216015"/>
+                    </a:xfrm>
+                    <a:prstGeom prst="rect">
+                      <a:avLst/>
+                    </a:prstGeom>
+                  </pic:spPr>
+                </pic:pic>
+              </a:graphicData>
+            </a:graphic>
+            <wp14:sizeRelH relativeFrom="page">
+              <wp14:pctWidth>0</wp14:pctWidth>
+            </wp14:sizeRelH>
+            <wp14:sizeRelV relativeFrom="page">
+              <wp14:pctHeight>0</wp14:pctHeight>
+            </wp14:sizeRelV>
+          </wp:anchor>
+        </w:drawing>
+      </w:r>
+      <w:r>
+        <w:rPr>
+          <w:sz w:val="32"/>
+          <w:szCs w:val="32"/>
+        </w:rPr>
+        <w:t>Program 2: Creative Design (Target Board with Arrow Control)</w:t>
+      </w:r>
+    </w:p>
+    <w:p>
+      <w:pPr>
+        <w:rPr>
+          <w:color w:val="C45911" w:themeColor="accent2" w:themeShade="BF"/>
+          <w:sz w:val="40"/>
+          <w:szCs w:val="40"/>
+        </w:rPr>
+      </w:pPr>
+      <w:r>
+        <w:rPr>
+          <w:color w:val="C45911" w:themeColor="accent2" w:themeShade="BF"/>
+          <w:sz w:val="40"/>
+          <w:szCs w:val="40"/>
+        </w:rPr>
+        <w:tab/>
+      </w:r>
+    </w:p>
+    <w:p>
+      <w:pPr>
+        <w:pStyle w:val="NormalWeb"/>
+      </w:pPr>
+      <w:r>
+        <w:rPr>
+          <w:noProof/>
+          <w:color w:val="C45911" w:themeColor="accent2" w:themeShade="BF"/>
+          <w:sz w:val="28"/>
+          <w:szCs w:val="28"/>
+          <w14:ligatures w14:val="standardContextual"/>
+        </w:rPr>
+        <mc:AlternateContent>
+          <mc:Choice Requires="wps">
+            <w:drawing>
+              <wp:anchor distT="0" distB="0" distL="114300" distR="114300" simplePos="0" relativeHeight="251687936" behindDoc="0" locked="0" layoutInCell="1" allowOverlap="1" wp14:anchorId="4F612CD6" wp14:editId="370F58B8">
+                <wp:simplePos x="0" y="0"/>
+                <wp:positionH relativeFrom="page">
+                  <wp:posOffset>4123424</wp:posOffset>
+                </wp:positionH>
+                <wp:positionV relativeFrom="paragraph">
+                  <wp:posOffset>98732</wp:posOffset>
+                </wp:positionV>
+                <wp:extent cx="3421052" cy="1380449"/>
+                <wp:effectExtent l="0" t="0" r="27305" b="10795"/>
+                <wp:wrapNone/>
+                <wp:docPr id="260820923" name="Text Box 13"/>
+                <wp:cNvGraphicFramePr/>
+                <a:graphic xmlns:a="http://schemas.openxmlformats.org/drawingml/2006/main">
+                  <a:graphicData uri="http://schemas.microsoft.com/office/word/2010/wordprocessingShape">
+                    <wps:wsp>
+                      <wps:cNvSpPr txBox="1"/>
+                      <wps:spPr>
+                        <a:xfrm>
+                          <a:off x="0" y="0"/>
+                          <a:ext cx="3421052" cy="1380449"/>
+                        </a:xfrm>
+                        <a:prstGeom prst="rect">
+                          <a:avLst/>
+                        </a:prstGeom>
+                        <a:noFill/>
+                        <a:ln w="6350">
+                          <a:solidFill>
+                            <a:prstClr val="black"/>
+                          </a:solidFill>
+                        </a:ln>
+                      </wps:spPr>
+                      <wps:txbx>
+                        <w:txbxContent>
+                          <w:p>
+                            <w:pPr>
+                              <w:pStyle w:val="NormalWeb"/>
+                            </w:pPr>
+                            <w:r>
+                              <w:rPr>
+                                <w:rStyle w:val="Emphasis"/>
+                                <w:rFonts w:eastAsiaTheme="majorEastAsia"/>
+                              </w:rPr>
+                              <w:t>Output:</w:t>
+                            </w:r>
+                          </w:p>
+                          <w:p>
+                            <w:pPr>
+                              <w:pStyle w:val="NormalWeb"/>
+                              <w:numPr>
+                                <w:ilvl w:val="0"/>
+                                <w:numId w:val="13"/>
+                              </w:numPr>
+                            </w:pPr>
+                            <w:r>
+                              <w:t>A target board with concentric circles.</w:t>
+                            </w:r>
+                          </w:p>
+                          <w:p>
+                            <w:pPr>
+                              <w:pStyle w:val="NormalWeb"/>
+                              <w:numPr>
+                                <w:ilvl w:val="0"/>
+                                <w:numId w:val="13"/>
+                              </w:numPr>
+                            </w:pPr>
+                            <w:r>
+                              <w:t>An arrow shape can be moved using arrow keys.</w:t>
+                            </w:r>
+                          </w:p>
+                          <w:p>
+                            <w:pPr>
+                              <w:pStyle w:val="NormalWeb"/>
+                              <w:numPr>
+                                <w:ilvl w:val="0"/>
+                                <w:numId w:val="13"/>
+                              </w:numPr>
+                            </w:pPr>
+                            <w:r>
+                              <w:t xml:space="preserve">When arrow hits different zones, target fills with different </w:t>
+                            </w:r>
+                            <w:proofErr w:type="spellStart"/>
+                            <w:r>
+                              <w:t>colors</w:t>
+                            </w:r>
+                            <w:proofErr w:type="spellEnd"/>
+                            <w:r>
+                              <w:t xml:space="preserve"> (scoring zones).</w:t>
+                            </w:r>
+                          </w:p>
+                          <w:p/>
+                        </w:txbxContent>
+                      </wps:txbx>
+                      <wps:bodyPr rot="0" spcFirstLastPara="0" vertOverflow="overflow" horzOverflow="overflow" vert="horz" wrap="square" lIns="91440" tIns="45720" rIns="91440" bIns="45720" numCol="1" spcCol="0" rtlCol="0" fromWordArt="0" anchor="t" anchorCtr="0" forceAA="0" compatLnSpc="1">
+                        <a:prstTxWarp prst="textNoShape">
+                          <a:avLst/>
+                        </a:prstTxWarp>
+                        <a:noAutofit/>
+                      </wps:bodyPr>
+                    </wps:wsp>
+                  </a:graphicData>
+                </a:graphic>
+                <wp14:sizeRelH relativeFrom="margin">
+                  <wp14:pctWidth>0</wp14:pctWidth>
+                </wp14:sizeRelH>
+                <wp14:sizeRelV relativeFrom="margin">
+                  <wp14:pctHeight>0</wp14:pctHeight>
+                </wp14:sizeRelV>
+              </wp:anchor>
+            </w:drawing>
+          </mc:Choice>
+          <mc:Fallback>
+            <w:pict>
+              <v:shape w14:anchorId="4F612CD6" id="Text Box 13" o:spid="_x0000_s1035" type="#_x0000_t202" style="position:absolute;margin-left:324.7pt;margin-top:7.75pt;width:269.35pt;height:108.7pt;z-index:251687936;visibility:visible;mso-wrap-style:square;mso-width-percent:0;mso-height-percent:0;mso-wrap-distance-left:9pt;mso-wrap-distance-top:0;mso-wrap-distance-right:9pt;mso-wrap-distance-bottom:0;mso-position-horizontal:absolute;mso-position-horizontal-relative:page;mso-position-vertical:absolute;mso-position-vertical-relative:text;mso-width-percent:0;mso-height-percent:0;mso-width-relative:margin;mso-height-relative:margin;v-text-anchor:top" o:gfxdata="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" filled="f" strokeweight=".5pt">
+                <v:textbox>
+                  <w:txbxContent>
+                    <w:p>
+                      <w:pPr>
+                        <w:pStyle w:val="NormalWeb"/>
+                      </w:pPr>
+                      <w:r>
+                        <w:rPr>
+                          <w:rStyle w:val="Emphasis"/>
+                          <w:rFonts w:eastAsiaTheme="majorEastAsia"/>
+                        </w:rPr>
+                        <w:t>Output:</w:t>
+                      </w:r>
+                    </w:p>
+                    <w:p>
+                      <w:pPr>
+                        <w:pStyle w:val="NormalWeb"/>
+                        <w:numPr>
+                          <w:ilvl w:val="0"/>
+                          <w:numId w:val="13"/>
+                        </w:numPr>
+                      </w:pPr>
+                      <w:r>
+                        <w:t>A target board with concentric circles.</w:t>
+                      </w:r>
+                    </w:p>
+                    <w:p>
+                      <w:pPr>
+                        <w:pStyle w:val="NormalWeb"/>
+                        <w:numPr>
+                          <w:ilvl w:val="0"/>
+                          <w:numId w:val="13"/>
+                        </w:numPr>
+                      </w:pPr>
+                      <w:r>
+                        <w:t>An arrow shape can be moved using arrow keys.</w:t>
+                      </w:r>
+                    </w:p>
+                    <w:p>
+                      <w:pPr>
+                        <w:pStyle w:val="NormalWeb"/>
+                        <w:numPr>
+                          <w:ilvl w:val="0"/>
+                          <w:numId w:val="13"/>
+                        </w:numPr>
+                      </w:pPr>
+                      <w:r>
+                        <w:t xml:space="preserve">When arrow hits different zones, target fills with different </w:t>
+                      </w:r>
+                      <w:proofErr w:type="spellStart"/>
+                      <w:r>
+                        <w:t>colors</w:t>
+                      </w:r>
+                      <w:proofErr w:type="spellEnd"/>
+                      <w:r>
+                        <w:t xml:space="preserve"> (scoring zones).</w:t>
+                      </w:r>
+                    </w:p>
+                    <w:p/>
+                  </w:txbxContent>
+                </v:textbox>
+                <w10:wrap anchorx="page"/>
+              </v:shape>
+            </w:pict>
+          </mc:Fallback>
+        </mc:AlternateContent>
+      </w:r>
+      <w:r>
+        <w:rPr>
+          <w:color w:val="C45911" w:themeColor="accent2" w:themeShade="BF"/>
+          <w:sz w:val="28"/>
+          <w:szCs w:val="28"/>
+        </w:rPr>
+        <w:tab/>
+      </w:r>
+      <w:r>
+        <w:rPr>
+          <w:color w:val="C45911" w:themeColor="accent2" w:themeShade="BF"/>
+          <w:sz w:val="28"/>
+          <w:szCs w:val="28"/>
+        </w:rPr>
+        <w:tab/>
+      </w:r>
+      <w:r>
+        <w:rPr>
+          <w:color w:val="C45911" w:themeColor="accent2" w:themeShade="BF"/>
+          <w:sz w:val="28"/>
+          <w:szCs w:val="28"/>
+        </w:rPr>
+        <w:tab/>
+      </w:r>
+      <w:r>
+        <w:rPr>
+          <w:color w:val="C45911" w:themeColor="accent2" w:themeShade="BF"/>
+          <w:sz w:val="28"/>
+          <w:szCs w:val="28"/>
+        </w:rPr>
+        <w:tab/>
+      </w:r>
+      <w:r>
+        <w:rPr>
+          <w:color w:val="C45911" w:themeColor="accent2" w:themeShade="BF"/>
+          <w:sz w:val="28"/>
+          <w:szCs w:val="28"/>
+        </w:rPr>
+        <w:tab/>
+      </w:r>
+      <w:r>
+        <w:rPr>
+          <w:color w:val="C45911" w:themeColor="accent2" w:themeShade="BF"/>
+          <w:sz w:val="28"/>
+          <w:szCs w:val="28"/>
+        </w:rPr>
+        <w:tab/>
+      </w:r>
+      <w:r>
+        <w:rPr>
+          <w:color w:val="C45911" w:themeColor="accent2" w:themeShade="BF"/>
+          <w:sz w:val="28"/>
+          <w:szCs w:val="28"/>
+        </w:rPr>
+        <w:tab/>
+      </w:r>
+      <w:r>
+        <w:rPr>
+          <w:color w:val="C45911" w:themeColor="accent2" w:themeShade="BF"/>
+          <w:sz w:val="28"/>
+          <w:szCs w:val="28"/>
+        </w:rPr>
+        <w:tab/>
+      </w:r>
+    </w:p>
+    <w:p>
+      <w:pPr>
+        <w:rPr>
+          <w:color w:val="C45911" w:themeColor="accent2" w:themeShade="BF"/>
+          <w:sz w:val="28"/>
+          <w:szCs w:val="28"/>
+        </w:rPr>
+      </w:pPr>
+      <w:r>
+        <w:rPr>
+          <w:noProof/>
+        </w:rPr>
+        <w:drawing>
+          <wp:anchor distT="0" distB="0" distL="114300" distR="114300" simplePos="0" relativeHeight="251686912" behindDoc="0" locked="0" layoutInCell="1" allowOverlap="1" wp14:anchorId="6A3A3477" wp14:editId="61FFBEAF">
+            <wp:simplePos x="0" y="0"/>
+            <wp:positionH relativeFrom="column">
+              <wp:posOffset>-548640</wp:posOffset>
+            </wp:positionH>
+            <wp:positionV relativeFrom="page">
+              <wp:posOffset>7409590</wp:posOffset>
+            </wp:positionV>
+            <wp:extent cx="3740191" cy="3207655"/>
+            <wp:effectExtent l="0" t="0" r="0" b="0"/>
+            <wp:wrapNone/>
+            <wp:docPr id="1819695167" name="Picture 1"/>
+            <wp:cNvGraphicFramePr>
+              <a:graphicFrameLocks xmlns:a="http://schemas.openxmlformats.org/drawingml/2006/main" noChangeAspect="1"/>
+            </wp:cNvGraphicFramePr>
+            <a:graphic xmlns:a="http://schemas.openxmlformats.org/drawingml/2006/main">
+              <a:graphicData uri="http://schemas.openxmlformats.org/drawingml/2006/picture">
+                <pic:pic xmlns:pic="http://schemas.openxmlformats.org/drawingml/2006/picture">
+                  <pic:nvPicPr>
+                    <pic:cNvPr id="1819695167" name=""/>
+                    <pic:cNvPicPr/>
+                  </pic:nvPicPr>
+                  <pic:blipFill>
+                    <a:blip r:embed="rId13">
+                      <a:extLst>
+                        <a:ext uri="{28A0092B-C50C-407E-A947-70E740481C1C}">
+                          <a14:useLocalDpi xmlns:a14="http://schemas.microsoft.com/office/drawing/2010/main" val="0"/>
+                        </a:ext>
+                      </a:extLst>
+                    </a:blip>
+                    <a:stretch>
+                      <a:fillRect/>
+                    </a:stretch>
+                  </pic:blipFill>
+                  <pic:spPr>
+                    <a:xfrm>
+                      <a:off x="0" y="0"/>
+                      <a:ext cx="3742259" cy="3209428"/>
+                    </a:xfrm>
+                    <a:prstGeom prst="rect">
+                      <a:avLst/>
+                    </a:prstGeom>
+                  </pic:spPr>
+                </pic:pic>
+              </a:graphicData>
+            </a:graphic>
+            <wp14:sizeRelH relativeFrom="margin">
+              <wp14:pctWidth>0</wp14:pctWidth>
+            </wp14:sizeRelH>
+            <wp14:sizeRelV relativeFrom="margin">
+              <wp14:pctHeight>0</wp14:pctHeight>
+            </wp14:sizeRelV>
+          </wp:anchor>
+        </w:drawing>
+      </w:r>
+      <w:r>
+        <w:rPr>
+          <w:noProof/>
+        </w:rPr>
+        <w:drawing>
+          <wp:anchor distT="0" distB="0" distL="114300" distR="114300" simplePos="0" relativeHeight="251693056" behindDoc="0" locked="0" layoutInCell="1" allowOverlap="1" wp14:anchorId="35596634" wp14:editId="51A02604">
+            <wp:simplePos x="0" y="0"/>
+            <wp:positionH relativeFrom="column">
+              <wp:posOffset>4748550</wp:posOffset>
+            </wp:positionH>
+            <wp:positionV relativeFrom="page">
+              <wp:posOffset>5856790</wp:posOffset>
+            </wp:positionV>
+            <wp:extent cx="1070897" cy="1038078"/>
+            <wp:effectExtent l="0" t="0" r="0" b="0"/>
+            <wp:wrapNone/>
+            <wp:docPr id="556386851" name="Picture 1"/>
+            <wp:cNvGraphicFramePr>
+              <a:graphicFrameLocks xmlns:a="http://schemas.openxmlformats.org/drawingml/2006/main" noChangeAspect="1"/>
+            </wp:cNvGraphicFramePr>
+            <a:graphic xmlns:a="http://schemas.openxmlformats.org/drawingml/2006/main">
+              <a:graphicData uri="http://schemas.openxmlformats.org/drawingml/2006/picture">
+                <pic:pic xmlns:pic="http://schemas.openxmlformats.org/drawingml/2006/picture">
+                  <pic:nvPicPr>
+                    <pic:cNvPr id="556386851" name=""/>
+                    <pic:cNvPicPr/>
+                  </pic:nvPicPr>
+                  <pic:blipFill>
+                    <a:blip r:embed="rId14" cstate="print">
+                      <a:extLst>
+                        <a:ext uri="{28A0092B-C50C-407E-A947-70E740481C1C}">
+                          <a14:useLocalDpi xmlns:a14="http://schemas.microsoft.com/office/drawing/2010/main" val="0"/>
+                        </a:ext>
+                      </a:extLst>
+                    </a:blip>
+                    <a:stretch>
+                      <a:fillRect/>
+                    </a:stretch>
+                  </pic:blipFill>
+                  <pic:spPr>
+                    <a:xfrm>
+                      <a:off x="0" y="0"/>
+                      <a:ext cx="1070897" cy="1038078"/>
+                    </a:xfrm>
+                    <a:prstGeom prst="rect">
+                      <a:avLst/>
+                    </a:prstGeom>
+                  </pic:spPr>
+                </pic:pic>
+              </a:graphicData>
+            </a:graphic>
+            <wp14:sizeRelH relativeFrom="margin">
+              <wp14:pctWidth>0</wp14:pctWidth>
+            </wp14:sizeRelH>
+            <wp14:sizeRelV relativeFrom="margin">
+              <wp14:pctHeight>0</wp14:pctHeight>
+            </wp14:sizeRelV>
+          </wp:anchor>
+        </w:drawing>
+      </w:r>
+      <w:r>
+        <w:rPr>
+          <w:noProof/>
+        </w:rPr>
+        <w:drawing>
+          <wp:anchor distT="0" distB="0" distL="114300" distR="114300" simplePos="0" relativeHeight="251692032" behindDoc="0" locked="0" layoutInCell="1" allowOverlap="1" wp14:anchorId="19D413A5" wp14:editId="69D95509">
+            <wp:simplePos x="0" y="0"/>
+            <wp:positionH relativeFrom="column">
+              <wp:posOffset>3403928</wp:posOffset>
+            </wp:positionH>
+            <wp:positionV relativeFrom="page">
+              <wp:posOffset>5875757</wp:posOffset>
+            </wp:positionV>
+            <wp:extent cx="1127653" cy="1038287"/>
+            <wp:effectExtent l="0" t="0" r="0" b="0"/>
+            <wp:wrapNone/>
+            <wp:docPr id="225598864" name="Picture 1"/>
+            <wp:cNvGraphicFramePr>
+              <a:graphicFrameLocks xmlns:a="http://schemas.openxmlformats.org/drawingml/2006/main" noChangeAspect="1"/>
+            </wp:cNvGraphicFramePr>
+            <a:graphic xmlns:a="http://schemas.openxmlformats.org/drawingml/2006/main">
+              <a:graphicData uri="http://schemas.openxmlformats.org/drawingml/2006/picture">
+                <pic:pic xmlns:pic="http://schemas.openxmlformats.org/drawingml/2006/picture">
+                  <pic:nvPicPr>
+                    <pic:cNvPr id="225598864" name=""/>
+                    <pic:cNvPicPr/>
+                  </pic:nvPicPr>
+                  <pic:blipFill>
+                    <a:blip r:embed="rId15" cstate="print">
+                      <a:extLst>
+                        <a:ext uri="{28A0092B-C50C-407E-A947-70E740481C1C}">
+                          <a14:useLocalDpi xmlns:a14="http://schemas.microsoft.com/office/drawing/2010/main" val="0"/>
+                        </a:ext>
+                      </a:extLst>
+                    </a:blip>
+                    <a:stretch>
+                      <a:fillRect/>
+                    </a:stretch>
+                  </pic:blipFill>
+                  <pic:spPr>
+                    <a:xfrm>
+                      <a:off x="0" y="0"/>
+                      <a:ext cx="1131598" cy="1041919"/>
+                    </a:xfrm>
+                    <a:prstGeom prst="rect">
+                      <a:avLst/>
+                    </a:prstGeom>
+                  </pic:spPr>
+                </pic:pic>
+              </a:graphicData>
+            </a:graphic>
+            <wp14:sizeRelH relativeFrom="margin">
+              <wp14:pctWidth>0</wp14:pctWidth>
+            </wp14:sizeRelH>
+            <wp14:sizeRelV relativeFrom="margin">
+              <wp14:pctHeight>0</wp14:pctHeight>
+            </wp14:sizeRelV>
+          </wp:anchor>
+        </w:drawing>
+      </w:r>
+      <w:r>
+        <w:rPr>
+          <w:noProof/>
+        </w:rPr>
+        <w:drawing>
+          <wp:anchor distT="0" distB="0" distL="114300" distR="114300" simplePos="0" relativeHeight="251691008" behindDoc="0" locked="0" layoutInCell="1" allowOverlap="1" wp14:anchorId="67B1C707" wp14:editId="3A0195B7">
+            <wp:simplePos x="0" y="0"/>
+            <wp:positionH relativeFrom="column">
+              <wp:posOffset>4725383</wp:posOffset>
+            </wp:positionH>
+            <wp:positionV relativeFrom="page">
+              <wp:posOffset>4689988</wp:posOffset>
+            </wp:positionV>
+            <wp:extent cx="1085482" cy="949078"/>
+            <wp:effectExtent l="0" t="0" r="635" b="3810"/>
+            <wp:wrapNone/>
+            <wp:docPr id="495864884" name="Picture 1"/>
+            <wp:cNvGraphicFramePr>
+              <a:graphicFrameLocks xmlns:a="http://schemas.openxmlformats.org/drawingml/2006/main" noChangeAspect="1"/>
+            </wp:cNvGraphicFramePr>
+            <a:graphic xmlns:a="http://schemas.openxmlformats.org/drawingml/2006/main">
+              <a:graphicData uri="http://schemas.openxmlformats.org/drawingml/2006/picture">
+                <pic:pic xmlns:pic="http://schemas.openxmlformats.org/drawingml/2006/picture">
+                  <pic:nvPicPr>
+                    <pic:cNvPr id="495864884" name=""/>
+                    <pic:cNvPicPr/>
+                  </pic:nvPicPr>
+                  <pic:blipFill>
+                    <a:blip r:embed="rId16" cstate="print">
+                      <a:extLst>
+                        <a:ext uri="{28A0092B-C50C-407E-A947-70E740481C1C}">
+                          <a14:useLocalDpi xmlns:a14="http://schemas.microsoft.com/office/drawing/2010/main" val="0"/>
+                        </a:ext>
+                      </a:extLst>
+                    </a:blip>
+                    <a:stretch>
+                      <a:fillRect/>
+                    </a:stretch>
+                  </pic:blipFill>
+                  <pic:spPr>
+                    <a:xfrm>
+                      <a:off x="0" y="0"/>
+                      <a:ext cx="1091868" cy="954661"/>
+                    </a:xfrm>
+                    <a:prstGeom prst="rect">
+                      <a:avLst/>
+                    </a:prstGeom>
+                  </pic:spPr>
+                </pic:pic>
+              </a:graphicData>
+            </a:graphic>
+            <wp14:sizeRelH relativeFrom="margin">
+              <wp14:pctWidth>0</wp14:pctWidth>
+            </wp14:sizeRelH>
+            <wp14:sizeRelV relativeFrom="margin">
+              <wp14:pctHeight>0</wp14:pctHeight>
+            </wp14:sizeRelV>
+          </wp:anchor>
+        </w:drawing>
+      </w:r>
+      <w:r>
+        <w:rPr>
+          <w:noProof/>
+        </w:rPr>
+        <w:drawing>
+          <wp:anchor distT="0" distB="0" distL="114300" distR="114300" simplePos="0" relativeHeight="251689984" behindDoc="0" locked="0" layoutInCell="1" allowOverlap="1" wp14:anchorId="37FA661C" wp14:editId="1B2A1F5B">
+            <wp:simplePos x="0" y="0"/>
+            <wp:positionH relativeFrom="column">
+              <wp:posOffset>3432831</wp:posOffset>
+            </wp:positionH>
+            <wp:positionV relativeFrom="page">
+              <wp:posOffset>4702708</wp:posOffset>
+            </wp:positionV>
+            <wp:extent cx="1122086" cy="946883"/>
+            <wp:effectExtent l="0" t="0" r="1905" b="5715"/>
+            <wp:wrapNone/>
+            <wp:docPr id="168917671" name="Picture 1"/>
+            <wp:cNvGraphicFramePr>
+              <a:graphicFrameLocks xmlns:a="http://schemas.openxmlformats.org/drawingml/2006/main" noChangeAspect="1"/>
+            </wp:cNvGraphicFramePr>
+            <a:graphic xmlns:a="http://schemas.openxmlformats.org/drawingml/2006/main">
+              <a:graphicData uri="http://schemas.openxmlformats.org/drawingml/2006/picture">
+                <pic:pic xmlns:pic="http://schemas.openxmlformats.org/drawingml/2006/picture">
+                  <pic:nvPicPr>
+                    <pic:cNvPr id="168917671" name=""/>
+                    <pic:cNvPicPr/>
+                  </pic:nvPicPr>
+                  <pic:blipFill>
+                    <a:blip r:embed="rId17" cstate="print">
+                      <a:extLst>
+                        <a:ext uri="{28A0092B-C50C-407E-A947-70E740481C1C}">
+                          <a14:useLocalDpi xmlns:a14="http://schemas.microsoft.com/office/drawing/2010/main" val="0"/>
+                        </a:ext>
+                      </a:extLst>
+                    </a:blip>
+                    <a:stretch>
+                      <a:fillRect/>
+                    </a:stretch>
+                  </pic:blipFill>
+                  <pic:spPr>
+                    <a:xfrm>
+                      <a:off x="0" y="0"/>
+                      <a:ext cx="1122086" cy="946883"/>
+                    </a:xfrm>
+                    <a:prstGeom prst="rect">
+                      <a:avLst/>
+                    </a:prstGeom>
+                  </pic:spPr>
+                </pic:pic>
+              </a:graphicData>
+            </a:graphic>
+            <wp14:sizeRelH relativeFrom="margin">
+              <wp14:pctWidth>0</wp14:pctWidth>
+            </wp14:sizeRelH>
+            <wp14:sizeRelV relativeFrom="margin">
+              <wp14:pctHeight>0</wp14:pctHeight>
+            </wp14:sizeRelV>
+          </wp:anchor>
+        </w:drawing>
+      </w:r>
+      <w:r>
+        <w:rPr>
+          <w:color w:val="C45911" w:themeColor="accent2" w:themeShade="BF"/>
+          <w:sz w:val="28"/>
+          <w:szCs w:val="28"/>
+        </w:rPr>
+        <w:drawing>
+          <wp:anchor distT="0" distB="0" distL="114300" distR="114300" simplePos="0" relativeHeight="251688960" behindDoc="0" locked="0" layoutInCell="1" allowOverlap="1" wp14:anchorId="796389C0" wp14:editId="69A93383">
+            <wp:simplePos x="0" y="0"/>
+            <wp:positionH relativeFrom="margin">
+              <wp:posOffset>3704242</wp:posOffset>
+            </wp:positionH>
+            <wp:positionV relativeFrom="paragraph">
+              <wp:posOffset>1132205</wp:posOffset>
+            </wp:positionV>
+            <wp:extent cx="2300748" cy="1422722"/>
+            <wp:effectExtent l="0" t="0" r="4445" b="6350"/>
+            <wp:wrapNone/>
+            <wp:docPr id="1185951743" name="Picture 1"/>
+            <wp:cNvGraphicFramePr>
+              <a:graphicFrameLocks xmlns:a="http://schemas.openxmlformats.org/drawingml/2006/main" noChangeAspect="1"/>
+            </wp:cNvGraphicFramePr>
+            <a:graphic xmlns:a="http://schemas.openxmlformats.org/drawingml/2006/main">
+              <a:graphicData uri="http://schemas.openxmlformats.org/drawingml/2006/picture">
+                <pic:pic xmlns:pic="http://schemas.openxmlformats.org/drawingml/2006/picture">
+                  <pic:nvPicPr>
+                    <pic:cNvPr id="1185951743" name=""/>
+                    <pic:cNvPicPr/>
+                  </pic:nvPicPr>
+                  <pic:blipFill rotWithShape="1">
+                    <a:blip r:embed="rId18" cstate="print">
+                      <a:extLst>
+                        <a:ext uri="{28A0092B-C50C-407E-A947-70E740481C1C}">
+                          <a14:useLocalDpi xmlns:a14="http://schemas.microsoft.com/office/drawing/2010/main" val="0"/>
+                        </a:ext>
+                      </a:extLst>
+                    </a:blip>
+                    <a:srcRect r="3453" b="5859"/>
+                    <a:stretch>
+                      <a:fillRect/>
+                    </a:stretch>
+                  </pic:blipFill>
+                  <pic:spPr bwMode="auto">
+                    <a:xfrm>
+                      <a:off x="0" y="0"/>
+                      <a:ext cx="2300748" cy="1422722"/>
+                    </a:xfrm>
+                    <a:prstGeom prst="rect">
+                      <a:avLst/>
+                    </a:prstGeom>
+                    <a:ln>
+                      <a:noFill/>
+                    </a:ln>
+                    <a:extLst>
+                      <a:ext uri="{53640926-AAD7-44D8-BBD7-CCE9431645EC}">
+                        <a14:shadowObscured xmlns:a14="http://schemas.microsoft.com/office/drawing/2010/main"/>
+                      </a:ext>
+                    </a:extLst>
+                  </pic:spPr>
+                </pic:pic>
+              </a:graphicData>
+            </a:graphic>
+            <wp14:sizeRelH relativeFrom="margin">
+              <wp14:pctWidth>0</wp14:pctWidth>
+            </wp14:sizeRelH>
+            <wp14:sizeRelV relativeFrom="margin">
+              <wp14:pctHeight>0</wp14:pctHeight>
+            </wp14:sizeRelV>
+          </wp:anchor>
+        </w:drawing>
+      </w:r>
+      <w:r>
+        <w:rPr>
+          <w:color w:val="C45911" w:themeColor="accent2" w:themeShade="BF"/>
+          <w:sz w:val="28"/>
+          <w:szCs w:val="28"/>
+        </w:rPr>
+        <w:tab/>
+      </w:r>
+      <w:r>
+        <w:rPr>
+          <w:color w:val="C45911" w:themeColor="accent2" w:themeShade="BF"/>
+          <w:sz w:val="28"/>
+          <w:szCs w:val="28"/>
+        </w:rPr>
+        <w:tab/>
+      </w:r>
+      <w:r>
+        <w:rPr>
+          <w:color w:val="C45911" w:themeColor="accent2" w:themeShade="BF"/>
+          <w:sz w:val="28"/>
+          <w:szCs w:val="28"/>
+        </w:rPr>
+        <w:tab/>
+      </w:r>
+      <w:r>
+        <w:rPr>
+          <w:color w:val="C45911" w:themeColor="accent2" w:themeShade="BF"/>
+          <w:sz w:val="28"/>
+          <w:szCs w:val="28"/>
+        </w:rPr>
+        <w:tab/>
+      </w:r>
+      <w:r>
+        <w:rPr>
+          <w:color w:val="C45911" w:themeColor="accent2" w:themeShade="BF"/>
+          <w:sz w:val="28"/>
+          <w:szCs w:val="28"/>
+        </w:rPr>
+        <w:tab/>
+      </w:r>
+      <w:r>
+        <w:rPr>
+          <w:color w:val="C45911" w:themeColor="accent2" w:themeShade="BF"/>
+          <w:sz w:val="28"/>
+          <w:szCs w:val="28"/>
+        </w:rPr>
+        <w:tab/>
+      </w:r>
+      <w:r>
+        <w:rPr>
+          <w:color w:val="C45911" w:themeColor="accent2" w:themeShade="BF"/>
+          <w:sz w:val="28"/>
+          <w:szCs w:val="28"/>
+        </w:rPr>
+        <w:tab/>
+      </w:r>
+      <w:r>
+        <w:rPr>
+          <w:color w:val="C45911" w:themeColor="accent2" w:themeShade="BF"/>
+          <w:sz w:val="28"/>
+          <w:szCs w:val="28"/>
+        </w:rPr>
+        <w:tab/>
+      </w:r>
+    </w:p>
+    <w:p>
+      <w:pPr>
+        <w:rPr>
+          <w:color w:val="C45911" w:themeColor="accent2" w:themeShade="BF"/>
+          <w:sz w:val="28"/>
+          <w:szCs w:val="28"/>
+        </w:rPr>
+      </w:pPr>
+      <w:r>
+        <w:rPr>
+          <w:color w:val="C45911" w:themeColor="accent2" w:themeShade="BF"/>
+          <w:sz w:val="28"/>
+          <w:szCs w:val="28"/>
+        </w:rPr>
+        <w:br w:type="page"/>
+      </w:r>
+    </w:p>
+    <w:p>
+      <w:pPr>
+        <w:rPr>
+          <w:color w:val="C45911" w:themeColor="accent2" w:themeShade="BF"/>
+          <w:sz w:val="28"/>
+          <w:szCs w:val="28"/>
+        </w:rPr>
+      </w:pPr>
     </w:p>
     <w:sectPr>
       <w:pgSz w:w="11906" w:h="16838"/>
@@ -3430,6 +5453,155 @@
     </w:lvl>
   </w:abstractNum>
   <w:abstractNum w:abstractNumId="3" w15:restartNumberingAfterBreak="0">
+    <w:nsid w:val="19B32517"/>
+    <w:multiLevelType w:val="multilevel"/>
+    <w:tmpl w:val="17DC939E"/>
+    <w:lvl w:ilvl="0">
+      <w:start w:val="1"/>
+      <w:numFmt w:val="bullet"/>
+      <w:lvlText w:val=""/>
+      <w:lvlJc w:val="left"/>
+      <w:pPr>
+        <w:tabs>
+          <w:tab w:val="num" w:pos="720"/>
+        </w:tabs>
+        <w:ind w:left="720" w:hanging="360"/>
+      </w:pPr>
+      <w:rPr>
+        <w:rFonts w:ascii="Symbol" w:hAnsi="Symbol" w:hint="default"/>
+        <w:sz w:val="20"/>
+      </w:rPr>
+    </w:lvl>
+    <w:lvl w:ilvl="1" w:tentative="1">
+      <w:start w:val="1"/>
+      <w:numFmt w:val="bullet"/>
+      <w:lvlText w:val="o"/>
+      <w:lvlJc w:val="left"/>
+      <w:pPr>
+        <w:tabs>
+          <w:tab w:val="num" w:pos="1440"/>
+        </w:tabs>
+        <w:ind w:left="1440" w:hanging="360"/>
+      </w:pPr>
+      <w:rPr>
+        <w:rFonts w:ascii="Courier New" w:hAnsi="Courier New" w:hint="default"/>
+        <w:sz w:val="20"/>
+      </w:rPr>
+    </w:lvl>
+    <w:lvl w:ilvl="2" w:tentative="1">
+      <w:start w:val="1"/>
+      <w:numFmt w:val="bullet"/>
+      <w:lvlText w:val=""/>
+      <w:lvlJc w:val="left"/>
+      <w:pPr>
+        <w:tabs>
+          <w:tab w:val="num" w:pos="2160"/>
+        </w:tabs>
+        <w:ind w:left="2160" w:hanging="360"/>
+      </w:pPr>
+      <w:rPr>
+        <w:rFonts w:ascii="Wingdings" w:hAnsi="Wingdings" w:hint="default"/>
+        <w:sz w:val="20"/>
+      </w:rPr>
+    </w:lvl>
+    <w:lvl w:ilvl="3" w:tentative="1">
+      <w:start w:val="1"/>
+      <w:numFmt w:val="bullet"/>
+      <w:lvlText w:val=""/>
+      <w:lvlJc w:val="left"/>
+      <w:pPr>
+        <w:tabs>
+          <w:tab w:val="num" w:pos="2880"/>
+        </w:tabs>
+        <w:ind w:left="2880" w:hanging="360"/>
+      </w:pPr>
+      <w:rPr>
+        <w:rFonts w:ascii="Wingdings" w:hAnsi="Wingdings" w:hint="default"/>
+        <w:sz w:val="20"/>
+      </w:rPr>
+    </w:lvl>
+    <w:lvl w:ilvl="4" w:tentative="1">
+      <w:start w:val="1"/>
+      <w:numFmt w:val="bullet"/>
+      <w:lvlText w:val=""/>
+      <w:lvlJc w:val="left"/>
+      <w:pPr>
+        <w:tabs>
+          <w:tab w:val="num" w:pos="3600"/>
+        </w:tabs>
+        <w:ind w:left="3600" w:hanging="360"/>
+      </w:pPr>
+      <w:rPr>
+        <w:rFonts w:ascii="Wingdings" w:hAnsi="Wingdings" w:hint="default"/>
+        <w:sz w:val="20"/>
+      </w:rPr>
+    </w:lvl>
+    <w:lvl w:ilvl="5" w:tentative="1">
+      <w:start w:val="1"/>
+      <w:numFmt w:val="bullet"/>
+      <w:lvlText w:val=""/>
+      <w:lvlJc w:val="left"/>
+      <w:pPr>
+        <w:tabs>
+          <w:tab w:val="num" w:pos="4320"/>
+        </w:tabs>
+        <w:ind w:left="4320" w:hanging="360"/>
+      </w:pPr>
+      <w:rPr>
+        <w:rFonts w:ascii="Wingdings" w:hAnsi="Wingdings" w:hint="default"/>
+        <w:sz w:val="20"/>
+      </w:rPr>
+    </w:lvl>
+    <w:lvl w:ilvl="6" w:tentative="1">
+      <w:start w:val="1"/>
+      <w:numFmt w:val="bullet"/>
+      <w:lvlText w:val=""/>
+      <w:lvlJc w:val="left"/>
+      <w:pPr>
+        <w:tabs>
+          <w:tab w:val="num" w:pos="5040"/>
+        </w:tabs>
+        <w:ind w:left="5040" w:hanging="360"/>
+      </w:pPr>
+      <w:rPr>
+        <w:rFonts w:ascii="Wingdings" w:hAnsi="Wingdings" w:hint="default"/>
+        <w:sz w:val="20"/>
+      </w:rPr>
+    </w:lvl>
+    <w:lvl w:ilvl="7" w:tentative="1">
+      <w:start w:val="1"/>
+      <w:numFmt w:val="bullet"/>
+      <w:lvlText w:val=""/>
+      <w:lvlJc w:val="left"/>
+      <w:pPr>
+        <w:tabs>
+          <w:tab w:val="num" w:pos="5760"/>
+        </w:tabs>
+        <w:ind w:left="5760" w:hanging="360"/>
+      </w:pPr>
+      <w:rPr>
+        <w:rFonts w:ascii="Wingdings" w:hAnsi="Wingdings" w:hint="default"/>
+        <w:sz w:val="20"/>
+      </w:rPr>
+    </w:lvl>
+    <w:lvl w:ilvl="8" w:tentative="1">
+      <w:start w:val="1"/>
+      <w:numFmt w:val="bullet"/>
+      <w:lvlText w:val=""/>
+      <w:lvlJc w:val="left"/>
+      <w:pPr>
+        <w:tabs>
+          <w:tab w:val="num" w:pos="6480"/>
+        </w:tabs>
+        <w:ind w:left="6480" w:hanging="360"/>
+      </w:pPr>
+      <w:rPr>
+        <w:rFonts w:ascii="Wingdings" w:hAnsi="Wingdings" w:hint="default"/>
+        <w:sz w:val="20"/>
+      </w:rPr>
+    </w:lvl>
+  </w:abstractNum>
+  <w:abstractNum w:abstractNumId="4" w15:restartNumberingAfterBreak="0">
     <w:nsid w:val="239137CA"/>
     <w:multiLevelType w:val="multilevel"/>
     <w:tmpl w:val="02D880EA"/>
@@ -3542,7 +5714,269 @@
       </w:pPr>
     </w:lvl>
   </w:abstractNum>
-  <w:abstractNum w:abstractNumId="4" w15:restartNumberingAfterBreak="0">
+  <w:abstractNum w:abstractNumId="5" w15:restartNumberingAfterBreak="0">
+    <w:nsid w:val="24046F71"/>
+    <w:multiLevelType w:val="hybridMultilevel"/>
+    <w:tmpl w:val="12383A6E"/>
+    <w:lvl w:ilvl="0" w:tplc="40090001">
+      <w:start w:val="1"/>
+      <w:numFmt w:val="bullet"/>
+      <w:lvlText w:val=""/>
+      <w:lvlJc w:val="left"/>
+      <w:pPr>
+        <w:ind w:left="1080" w:hanging="360"/>
+      </w:pPr>
+      <w:rPr>
+        <w:rFonts w:ascii="Symbol" w:hAnsi="Symbol" w:hint="default"/>
+      </w:rPr>
+    </w:lvl>
+    <w:lvl w:ilvl="1" w:tplc="40090003" w:tentative="1">
+      <w:start w:val="1"/>
+      <w:numFmt w:val="bullet"/>
+      <w:lvlText w:val="o"/>
+      <w:lvlJc w:val="left"/>
+      <w:pPr>
+        <w:ind w:left="1800" w:hanging="360"/>
+      </w:pPr>
+      <w:rPr>
+        <w:rFonts w:ascii="Courier New" w:hAnsi="Courier New" w:cs="Courier New" w:hint="default"/>
+      </w:rPr>
+    </w:lvl>
+    <w:lvl w:ilvl="2" w:tplc="40090005" w:tentative="1">
+      <w:start w:val="1"/>
+      <w:numFmt w:val="bullet"/>
+      <w:lvlText w:val=""/>
+      <w:lvlJc w:val="left"/>
+      <w:pPr>
+        <w:ind w:left="2520" w:hanging="360"/>
+      </w:pPr>
+      <w:rPr>
+        <w:rFonts w:ascii="Wingdings" w:hAnsi="Wingdings" w:hint="default"/>
+      </w:rPr>
+    </w:lvl>
+    <w:lvl w:ilvl="3" w:tplc="40090001" w:tentative="1">
+      <w:start w:val="1"/>
+      <w:numFmt w:val="bullet"/>
+      <w:lvlText w:val=""/>
+      <w:lvlJc w:val="left"/>
+      <w:pPr>
+        <w:ind w:left="3240" w:hanging="360"/>
+      </w:pPr>
+      <w:rPr>
+        <w:rFonts w:ascii="Symbol" w:hAnsi="Symbol" w:hint="default"/>
+      </w:rPr>
+    </w:lvl>
+    <w:lvl w:ilvl="4" w:tplc="40090003" w:tentative="1">
+      <w:start w:val="1"/>
+      <w:numFmt w:val="bullet"/>
+      <w:lvlText w:val="o"/>
+      <w:lvlJc w:val="left"/>
+      <w:pPr>
+        <w:ind w:left="3960" w:hanging="360"/>
+      </w:pPr>
+      <w:rPr>
+        <w:rFonts w:ascii="Courier New" w:hAnsi="Courier New" w:cs="Courier New" w:hint="default"/>
+      </w:rPr>
+    </w:lvl>
+    <w:lvl w:ilvl="5" w:tplc="40090005" w:tentative="1">
+      <w:start w:val="1"/>
+      <w:numFmt w:val="bullet"/>
+      <w:lvlText w:val=""/>
+      <w:lvlJc w:val="left"/>
+      <w:pPr>
+        <w:ind w:left="4680" w:hanging="360"/>
+      </w:pPr>
+      <w:rPr>
+        <w:rFonts w:ascii="Wingdings" w:hAnsi="Wingdings" w:hint="default"/>
+      </w:rPr>
+    </w:lvl>
+    <w:lvl w:ilvl="6" w:tplc="40090001" w:tentative="1">
+      <w:start w:val="1"/>
+      <w:numFmt w:val="bullet"/>
+      <w:lvlText w:val=""/>
+      <w:lvlJc w:val="left"/>
+      <w:pPr>
+        <w:ind w:left="5400" w:hanging="360"/>
+      </w:pPr>
+      <w:rPr>
+        <w:rFonts w:ascii="Symbol" w:hAnsi="Symbol" w:hint="default"/>
+      </w:rPr>
+    </w:lvl>
+    <w:lvl w:ilvl="7" w:tplc="40090003" w:tentative="1">
+      <w:start w:val="1"/>
+      <w:numFmt w:val="bullet"/>
+      <w:lvlText w:val="o"/>
+      <w:lvlJc w:val="left"/>
+      <w:pPr>
+        <w:ind w:left="6120" w:hanging="360"/>
+      </w:pPr>
+      <w:rPr>
+        <w:rFonts w:ascii="Courier New" w:hAnsi="Courier New" w:cs="Courier New" w:hint="default"/>
+      </w:rPr>
+    </w:lvl>
+    <w:lvl w:ilvl="8" w:tplc="40090005" w:tentative="1">
+      <w:start w:val="1"/>
+      <w:numFmt w:val="bullet"/>
+      <w:lvlText w:val=""/>
+      <w:lvlJc w:val="left"/>
+      <w:pPr>
+        <w:ind w:left="6840" w:hanging="360"/>
+      </w:pPr>
+      <w:rPr>
+        <w:rFonts w:ascii="Wingdings" w:hAnsi="Wingdings" w:hint="default"/>
+      </w:rPr>
+    </w:lvl>
+  </w:abstractNum>
+  <w:abstractNum w:abstractNumId="6" w15:restartNumberingAfterBreak="0">
+    <w:nsid w:val="2F4C2E14"/>
+    <w:multiLevelType w:val="multilevel"/>
+    <w:tmpl w:val="00F4CCE2"/>
+    <w:lvl w:ilvl="0">
+      <w:start w:val="1"/>
+      <w:numFmt w:val="bullet"/>
+      <w:lvlText w:val=""/>
+      <w:lvlJc w:val="left"/>
+      <w:pPr>
+        <w:tabs>
+          <w:tab w:val="num" w:pos="720"/>
+        </w:tabs>
+        <w:ind w:left="720" w:hanging="360"/>
+      </w:pPr>
+      <w:rPr>
+        <w:rFonts w:ascii="Symbol" w:hAnsi="Symbol" w:hint="default"/>
+        <w:sz w:val="20"/>
+      </w:rPr>
+    </w:lvl>
+    <w:lvl w:ilvl="1" w:tentative="1">
+      <w:start w:val="1"/>
+      <w:numFmt w:val="bullet"/>
+      <w:lvlText w:val="o"/>
+      <w:lvlJc w:val="left"/>
+      <w:pPr>
+        <w:tabs>
+          <w:tab w:val="num" w:pos="1440"/>
+        </w:tabs>
+        <w:ind w:left="1440" w:hanging="360"/>
+      </w:pPr>
+      <w:rPr>
+        <w:rFonts w:ascii="Courier New" w:hAnsi="Courier New" w:hint="default"/>
+        <w:sz w:val="20"/>
+      </w:rPr>
+    </w:lvl>
+    <w:lvl w:ilvl="2" w:tentative="1">
+      <w:start w:val="1"/>
+      <w:numFmt w:val="bullet"/>
+      <w:lvlText w:val=""/>
+      <w:lvlJc w:val="left"/>
+      <w:pPr>
+        <w:tabs>
+          <w:tab w:val="num" w:pos="2160"/>
+        </w:tabs>
+        <w:ind w:left="2160" w:hanging="360"/>
+      </w:pPr>
+      <w:rPr>
+        <w:rFonts w:ascii="Wingdings" w:hAnsi="Wingdings" w:hint="default"/>
+        <w:sz w:val="20"/>
+      </w:rPr>
+    </w:lvl>
+    <w:lvl w:ilvl="3" w:tentative="1">
+      <w:start w:val="1"/>
+      <w:numFmt w:val="bullet"/>
+      <w:lvlText w:val=""/>
+      <w:lvlJc w:val="left"/>
+      <w:pPr>
+        <w:tabs>
+          <w:tab w:val="num" w:pos="2880"/>
+        </w:tabs>
+        <w:ind w:left="2880" w:hanging="360"/>
+      </w:pPr>
+      <w:rPr>
+        <w:rFonts w:ascii="Wingdings" w:hAnsi="Wingdings" w:hint="default"/>
+        <w:sz w:val="20"/>
+      </w:rPr>
+    </w:lvl>
+    <w:lvl w:ilvl="4" w:tentative="1">
+      <w:start w:val="1"/>
+      <w:numFmt w:val="bullet"/>
+      <w:lvlText w:val=""/>
+      <w:lvlJc w:val="left"/>
+      <w:pPr>
+        <w:tabs>
+          <w:tab w:val="num" w:pos="3600"/>
+        </w:tabs>
+        <w:ind w:left="3600" w:hanging="360"/>
+      </w:pPr>
+      <w:rPr>
+        <w:rFonts w:ascii="Wingdings" w:hAnsi="Wingdings" w:hint="default"/>
+        <w:sz w:val="20"/>
+      </w:rPr>
+    </w:lvl>
+    <w:lvl w:ilvl="5" w:tentative="1">
+      <w:start w:val="1"/>
+      <w:numFmt w:val="bullet"/>
+      <w:lvlText w:val=""/>
+      <w:lvlJc w:val="left"/>
+      <w:pPr>
+        <w:tabs>
+          <w:tab w:val="num" w:pos="4320"/>
+        </w:tabs>
+        <w:ind w:left="4320" w:hanging="360"/>
+      </w:pPr>
+      <w:rPr>
+        <w:rFonts w:ascii="Wingdings" w:hAnsi="Wingdings" w:hint="default"/>
+        <w:sz w:val="20"/>
+      </w:rPr>
+    </w:lvl>
+    <w:lvl w:ilvl="6" w:tentative="1">
+      <w:start w:val="1"/>
+      <w:numFmt w:val="bullet"/>
+      <w:lvlText w:val=""/>
+      <w:lvlJc w:val="left"/>
+      <w:pPr>
+        <w:tabs>
+          <w:tab w:val="num" w:pos="5040"/>
+        </w:tabs>
+        <w:ind w:left="5040" w:hanging="360"/>
+      </w:pPr>
+      <w:rPr>
+        <w:rFonts w:ascii="Wingdings" w:hAnsi="Wingdings" w:hint="default"/>
+        <w:sz w:val="20"/>
+      </w:rPr>
+    </w:lvl>
+    <w:lvl w:ilvl="7" w:tentative="1">
+      <w:start w:val="1"/>
+      <w:numFmt w:val="bullet"/>
+      <w:lvlText w:val=""/>
+      <w:lvlJc w:val="left"/>
+      <w:pPr>
+        <w:tabs>
+          <w:tab w:val="num" w:pos="5760"/>
+        </w:tabs>
+        <w:ind w:left="5760" w:hanging="360"/>
+      </w:pPr>
+      <w:rPr>
+        <w:rFonts w:ascii="Wingdings" w:hAnsi="Wingdings" w:hint="default"/>
+        <w:sz w:val="20"/>
+      </w:rPr>
+    </w:lvl>
+    <w:lvl w:ilvl="8" w:tentative="1">
+      <w:start w:val="1"/>
+      <w:numFmt w:val="bullet"/>
+      <w:lvlText w:val=""/>
+      <w:lvlJc w:val="left"/>
+      <w:pPr>
+        <w:tabs>
+          <w:tab w:val="num" w:pos="6480"/>
+        </w:tabs>
+        <w:ind w:left="6480" w:hanging="360"/>
+      </w:pPr>
+      <w:rPr>
+        <w:rFonts w:ascii="Wingdings" w:hAnsi="Wingdings" w:hint="default"/>
+        <w:sz w:val="20"/>
+      </w:rPr>
+    </w:lvl>
+  </w:abstractNum>
+  <w:abstractNum w:abstractNumId="7" w15:restartNumberingAfterBreak="0">
     <w:nsid w:val="417D0E78"/>
     <w:multiLevelType w:val="multilevel"/>
     <w:tmpl w:val="9DBA6E94"/>
@@ -3691,10 +6125,502 @@
       </w:rPr>
     </w:lvl>
   </w:abstractNum>
-  <w:abstractNum w:abstractNumId="5" w15:restartNumberingAfterBreak="0">
+  <w:abstractNum w:abstractNumId="8" w15:restartNumberingAfterBreak="0">
     <w:nsid w:val="5DD4603D"/>
     <w:multiLevelType w:val="multilevel"/>
     <w:tmpl w:val="BD3087B2"/>
+    <w:lvl w:ilvl="0">
+      <w:start w:val="1"/>
+      <w:numFmt w:val="bullet"/>
+      <w:lvlText w:val=""/>
+      <w:lvlJc w:val="left"/>
+      <w:pPr>
+        <w:tabs>
+          <w:tab w:val="num" w:pos="720"/>
+        </w:tabs>
+        <w:ind w:left="720" w:hanging="360"/>
+      </w:pPr>
+      <w:rPr>
+        <w:rFonts w:ascii="Symbol" w:hAnsi="Symbol" w:hint="default"/>
+        <w:sz w:val="20"/>
+      </w:rPr>
+    </w:lvl>
+    <w:lvl w:ilvl="1" w:tentative="1">
+      <w:start w:val="1"/>
+      <w:numFmt w:val="bullet"/>
+      <w:lvlText w:val="o"/>
+      <w:lvlJc w:val="left"/>
+      <w:pPr>
+        <w:tabs>
+          <w:tab w:val="num" w:pos="1440"/>
+        </w:tabs>
+        <w:ind w:left="1440" w:hanging="360"/>
+      </w:pPr>
+      <w:rPr>
+        <w:rFonts w:ascii="Courier New" w:hAnsi="Courier New" w:hint="default"/>
+        <w:sz w:val="20"/>
+      </w:rPr>
+    </w:lvl>
+    <w:lvl w:ilvl="2" w:tentative="1">
+      <w:start w:val="1"/>
+      <w:numFmt w:val="bullet"/>
+      <w:lvlText w:val=""/>
+      <w:lvlJc w:val="left"/>
+      <w:pPr>
+        <w:tabs>
+          <w:tab w:val="num" w:pos="2160"/>
+        </w:tabs>
+        <w:ind w:left="2160" w:hanging="360"/>
+      </w:pPr>
+      <w:rPr>
+        <w:rFonts w:ascii="Wingdings" w:hAnsi="Wingdings" w:hint="default"/>
+        <w:sz w:val="20"/>
+      </w:rPr>
+    </w:lvl>
+    <w:lvl w:ilvl="3" w:tentative="1">
+      <w:start w:val="1"/>
+      <w:numFmt w:val="bullet"/>
+      <w:lvlText w:val=""/>
+      <w:lvlJc w:val="left"/>
+      <w:pPr>
+        <w:tabs>
+          <w:tab w:val="num" w:pos="2880"/>
+        </w:tabs>
+        <w:ind w:left="2880" w:hanging="360"/>
+      </w:pPr>
+      <w:rPr>
+        <w:rFonts w:ascii="Wingdings" w:hAnsi="Wingdings" w:hint="default"/>
+        <w:sz w:val="20"/>
+      </w:rPr>
+    </w:lvl>
+    <w:lvl w:ilvl="4" w:tentative="1">
+      <w:start w:val="1"/>
+      <w:numFmt w:val="bullet"/>
+      <w:lvlText w:val=""/>
+      <w:lvlJc w:val="left"/>
+      <w:pPr>
+        <w:tabs>
+          <w:tab w:val="num" w:pos="3600"/>
+        </w:tabs>
+        <w:ind w:left="3600" w:hanging="360"/>
+      </w:pPr>
+      <w:rPr>
+        <w:rFonts w:ascii="Wingdings" w:hAnsi="Wingdings" w:hint="default"/>
+        <w:sz w:val="20"/>
+      </w:rPr>
+    </w:lvl>
+    <w:lvl w:ilvl="5" w:tentative="1">
+      <w:start w:val="1"/>
+      <w:numFmt w:val="bullet"/>
+      <w:lvlText w:val=""/>
+      <w:lvlJc w:val="left"/>
+      <w:pPr>
+        <w:tabs>
+          <w:tab w:val="num" w:pos="4320"/>
+        </w:tabs>
+        <w:ind w:left="4320" w:hanging="360"/>
+      </w:pPr>
+      <w:rPr>
+        <w:rFonts w:ascii="Wingdings" w:hAnsi="Wingdings" w:hint="default"/>
+        <w:sz w:val="20"/>
+      </w:rPr>
+    </w:lvl>
+    <w:lvl w:ilvl="6" w:tentative="1">
+      <w:start w:val="1"/>
+      <w:numFmt w:val="bullet"/>
+      <w:lvlText w:val=""/>
+      <w:lvlJc w:val="left"/>
+      <w:pPr>
+        <w:tabs>
+          <w:tab w:val="num" w:pos="5040"/>
+        </w:tabs>
+        <w:ind w:left="5040" w:hanging="360"/>
+      </w:pPr>
+      <w:rPr>
+        <w:rFonts w:ascii="Wingdings" w:hAnsi="Wingdings" w:hint="default"/>
+        <w:sz w:val="20"/>
+      </w:rPr>
+    </w:lvl>
+    <w:lvl w:ilvl="7" w:tentative="1">
+      <w:start w:val="1"/>
+      <w:numFmt w:val="bullet"/>
+      <w:lvlText w:val=""/>
+      <w:lvlJc w:val="left"/>
+      <w:pPr>
+        <w:tabs>
+          <w:tab w:val="num" w:pos="5760"/>
+        </w:tabs>
+        <w:ind w:left="5760" w:hanging="360"/>
+      </w:pPr>
+      <w:rPr>
+        <w:rFonts w:ascii="Wingdings" w:hAnsi="Wingdings" w:hint="default"/>
+        <w:sz w:val="20"/>
+      </w:rPr>
+    </w:lvl>
+    <w:lvl w:ilvl="8" w:tentative="1">
+      <w:start w:val="1"/>
+      <w:numFmt w:val="bullet"/>
+      <w:lvlText w:val=""/>
+      <w:lvlJc w:val="left"/>
+      <w:pPr>
+        <w:tabs>
+          <w:tab w:val="num" w:pos="6480"/>
+        </w:tabs>
+        <w:ind w:left="6480" w:hanging="360"/>
+      </w:pPr>
+      <w:rPr>
+        <w:rFonts w:ascii="Wingdings" w:hAnsi="Wingdings" w:hint="default"/>
+        <w:sz w:val="20"/>
+      </w:rPr>
+    </w:lvl>
+  </w:abstractNum>
+  <w:abstractNum w:abstractNumId="9" w15:restartNumberingAfterBreak="0">
+    <w:nsid w:val="5EBF1CD2"/>
+    <w:multiLevelType w:val="multilevel"/>
+    <w:tmpl w:val="9BB87016"/>
+    <w:lvl w:ilvl="0">
+      <w:start w:val="1"/>
+      <w:numFmt w:val="decimal"/>
+      <w:lvlText w:val="%1."/>
+      <w:lvlJc w:val="left"/>
+      <w:pPr>
+        <w:tabs>
+          <w:tab w:val="num" w:pos="720"/>
+        </w:tabs>
+        <w:ind w:left="720" w:hanging="360"/>
+      </w:pPr>
+    </w:lvl>
+    <w:lvl w:ilvl="1">
+      <w:start w:val="1"/>
+      <w:numFmt w:val="bullet"/>
+      <w:lvlText w:val="o"/>
+      <w:lvlJc w:val="left"/>
+      <w:pPr>
+        <w:tabs>
+          <w:tab w:val="num" w:pos="1440"/>
+        </w:tabs>
+        <w:ind w:left="1440" w:hanging="360"/>
+      </w:pPr>
+      <w:rPr>
+        <w:rFonts w:ascii="Courier New" w:hAnsi="Courier New" w:hint="default"/>
+        <w:sz w:val="20"/>
+      </w:rPr>
+    </w:lvl>
+    <w:lvl w:ilvl="2" w:tentative="1">
+      <w:start w:val="1"/>
+      <w:numFmt w:val="decimal"/>
+      <w:lvlText w:val="%3."/>
+      <w:lvlJc w:val="left"/>
+      <w:pPr>
+        <w:tabs>
+          <w:tab w:val="num" w:pos="2160"/>
+        </w:tabs>
+        <w:ind w:left="2160" w:hanging="360"/>
+      </w:pPr>
+    </w:lvl>
+    <w:lvl w:ilvl="3" w:tentative="1">
+      <w:start w:val="1"/>
+      <w:numFmt w:val="decimal"/>
+      <w:lvlText w:val="%4."/>
+      <w:lvlJc w:val="left"/>
+      <w:pPr>
+        <w:tabs>
+          <w:tab w:val="num" w:pos="2880"/>
+        </w:tabs>
+        <w:ind w:left="2880" w:hanging="360"/>
+      </w:pPr>
+    </w:lvl>
+    <w:lvl w:ilvl="4" w:tentative="1">
+      <w:start w:val="1"/>
+      <w:numFmt w:val="decimal"/>
+      <w:lvlText w:val="%5."/>
+      <w:lvlJc w:val="left"/>
+      <w:pPr>
+        <w:tabs>
+          <w:tab w:val="num" w:pos="3600"/>
+        </w:tabs>
+        <w:ind w:left="3600" w:hanging="360"/>
+      </w:pPr>
+    </w:lvl>
+    <w:lvl w:ilvl="5" w:tentative="1">
+      <w:start w:val="1"/>
+      <w:numFmt w:val="decimal"/>
+      <w:lvlText w:val="%6."/>
+      <w:lvlJc w:val="left"/>
+      <w:pPr>
+        <w:tabs>
+          <w:tab w:val="num" w:pos="4320"/>
+        </w:tabs>
+        <w:ind w:left="4320" w:hanging="360"/>
+      </w:pPr>
+    </w:lvl>
+    <w:lvl w:ilvl="6" w:tentative="1">
+      <w:start w:val="1"/>
+      <w:numFmt w:val="decimal"/>
+      <w:lvlText w:val="%7."/>
+      <w:lvlJc w:val="left"/>
+      <w:pPr>
+        <w:tabs>
+          <w:tab w:val="num" w:pos="5040"/>
+        </w:tabs>
+        <w:ind w:left="5040" w:hanging="360"/>
+      </w:pPr>
+    </w:lvl>
+    <w:lvl w:ilvl="7" w:tentative="1">
+      <w:start w:val="1"/>
+      <w:numFmt w:val="decimal"/>
+      <w:lvlText w:val="%8."/>
+      <w:lvlJc w:val="left"/>
+      <w:pPr>
+        <w:tabs>
+          <w:tab w:val="num" w:pos="5760"/>
+        </w:tabs>
+        <w:ind w:left="5760" w:hanging="360"/>
+      </w:pPr>
+    </w:lvl>
+    <w:lvl w:ilvl="8" w:tentative="1">
+      <w:start w:val="1"/>
+      <w:numFmt w:val="decimal"/>
+      <w:lvlText w:val="%9."/>
+      <w:lvlJc w:val="left"/>
+      <w:pPr>
+        <w:tabs>
+          <w:tab w:val="num" w:pos="6480"/>
+        </w:tabs>
+        <w:ind w:left="6480" w:hanging="360"/>
+      </w:pPr>
+    </w:lvl>
+  </w:abstractNum>
+  <w:abstractNum w:abstractNumId="10" w15:restartNumberingAfterBreak="0">
+    <w:nsid w:val="631F7A0E"/>
+    <w:multiLevelType w:val="multilevel"/>
+    <w:tmpl w:val="7478A550"/>
+    <w:lvl w:ilvl="0">
+      <w:start w:val="1"/>
+      <w:numFmt w:val="decimal"/>
+      <w:lvlText w:val="%1."/>
+      <w:lvlJc w:val="left"/>
+      <w:pPr>
+        <w:tabs>
+          <w:tab w:val="num" w:pos="720"/>
+        </w:tabs>
+        <w:ind w:left="720" w:hanging="360"/>
+      </w:pPr>
+    </w:lvl>
+    <w:lvl w:ilvl="1" w:tentative="1">
+      <w:start w:val="1"/>
+      <w:numFmt w:val="decimal"/>
+      <w:lvlText w:val="%2."/>
+      <w:lvlJc w:val="left"/>
+      <w:pPr>
+        <w:tabs>
+          <w:tab w:val="num" w:pos="1440"/>
+        </w:tabs>
+        <w:ind w:left="1440" w:hanging="360"/>
+      </w:pPr>
+    </w:lvl>
+    <w:lvl w:ilvl="2" w:tentative="1">
+      <w:start w:val="1"/>
+      <w:numFmt w:val="decimal"/>
+      <w:lvlText w:val="%3."/>
+      <w:lvlJc w:val="left"/>
+      <w:pPr>
+        <w:tabs>
+          <w:tab w:val="num" w:pos="2160"/>
+        </w:tabs>
+        <w:ind w:left="2160" w:hanging="360"/>
+      </w:pPr>
+    </w:lvl>
+    <w:lvl w:ilvl="3" w:tentative="1">
+      <w:start w:val="1"/>
+      <w:numFmt w:val="decimal"/>
+      <w:lvlText w:val="%4."/>
+      <w:lvlJc w:val="left"/>
+      <w:pPr>
+        <w:tabs>
+          <w:tab w:val="num" w:pos="2880"/>
+        </w:tabs>
+        <w:ind w:left="2880" w:hanging="360"/>
+      </w:pPr>
+    </w:lvl>
+    <w:lvl w:ilvl="4" w:tentative="1">
+      <w:start w:val="1"/>
+      <w:numFmt w:val="decimal"/>
+      <w:lvlText w:val="%5."/>
+      <w:lvlJc w:val="left"/>
+      <w:pPr>
+        <w:tabs>
+          <w:tab w:val="num" w:pos="3600"/>
+        </w:tabs>
+        <w:ind w:left="3600" w:hanging="360"/>
+      </w:pPr>
+    </w:lvl>
+    <w:lvl w:ilvl="5" w:tentative="1">
+      <w:start w:val="1"/>
+      <w:numFmt w:val="decimal"/>
+      <w:lvlText w:val="%6."/>
+      <w:lvlJc w:val="left"/>
+      <w:pPr>
+        <w:tabs>
+          <w:tab w:val="num" w:pos="4320"/>
+        </w:tabs>
+        <w:ind w:left="4320" w:hanging="360"/>
+      </w:pPr>
+    </w:lvl>
+    <w:lvl w:ilvl="6" w:tentative="1">
+      <w:start w:val="1"/>
+      <w:numFmt w:val="decimal"/>
+      <w:lvlText w:val="%7."/>
+      <w:lvlJc w:val="left"/>
+      <w:pPr>
+        <w:tabs>
+          <w:tab w:val="num" w:pos="5040"/>
+        </w:tabs>
+        <w:ind w:left="5040" w:hanging="360"/>
+      </w:pPr>
+    </w:lvl>
+    <w:lvl w:ilvl="7" w:tentative="1">
+      <w:start w:val="1"/>
+      <w:numFmt w:val="decimal"/>
+      <w:lvlText w:val="%8."/>
+      <w:lvlJc w:val="left"/>
+      <w:pPr>
+        <w:tabs>
+          <w:tab w:val="num" w:pos="5760"/>
+        </w:tabs>
+        <w:ind w:left="5760" w:hanging="360"/>
+      </w:pPr>
+    </w:lvl>
+    <w:lvl w:ilvl="8" w:tentative="1">
+      <w:start w:val="1"/>
+      <w:numFmt w:val="decimal"/>
+      <w:lvlText w:val="%9."/>
+      <w:lvlJc w:val="left"/>
+      <w:pPr>
+        <w:tabs>
+          <w:tab w:val="num" w:pos="6480"/>
+        </w:tabs>
+        <w:ind w:left="6480" w:hanging="360"/>
+      </w:pPr>
+    </w:lvl>
+  </w:abstractNum>
+  <w:abstractNum w:abstractNumId="11" w15:restartNumberingAfterBreak="0">
+    <w:nsid w:val="6E423434"/>
+    <w:multiLevelType w:val="hybridMultilevel"/>
+    <w:tmpl w:val="D3E2187E"/>
+    <w:lvl w:ilvl="0" w:tplc="40090001">
+      <w:start w:val="1"/>
+      <w:numFmt w:val="bullet"/>
+      <w:lvlText w:val=""/>
+      <w:lvlJc w:val="left"/>
+      <w:pPr>
+        <w:ind w:left="1080" w:hanging="360"/>
+      </w:pPr>
+      <w:rPr>
+        <w:rFonts w:ascii="Symbol" w:hAnsi="Symbol" w:hint="default"/>
+      </w:rPr>
+    </w:lvl>
+    <w:lvl w:ilvl="1" w:tplc="40090003" w:tentative="1">
+      <w:start w:val="1"/>
+      <w:numFmt w:val="bullet"/>
+      <w:lvlText w:val="o"/>
+      <w:lvlJc w:val="left"/>
+      <w:pPr>
+        <w:ind w:left="1800" w:hanging="360"/>
+      </w:pPr>
+      <w:rPr>
+        <w:rFonts w:ascii="Courier New" w:hAnsi="Courier New" w:cs="Courier New" w:hint="default"/>
+      </w:rPr>
+    </w:lvl>
+    <w:lvl w:ilvl="2" w:tplc="40090005" w:tentative="1">
+      <w:start w:val="1"/>
+      <w:numFmt w:val="bullet"/>
+      <w:lvlText w:val=""/>
+      <w:lvlJc w:val="left"/>
+      <w:pPr>
+        <w:ind w:left="2520" w:hanging="360"/>
+      </w:pPr>
+      <w:rPr>
+        <w:rFonts w:ascii="Wingdings" w:hAnsi="Wingdings" w:hint="default"/>
+      </w:rPr>
+    </w:lvl>
+    <w:lvl w:ilvl="3" w:tplc="40090001" w:tentative="1">
+      <w:start w:val="1"/>
+      <w:numFmt w:val="bullet"/>
+      <w:lvlText w:val=""/>
+      <w:lvlJc w:val="left"/>
+      <w:pPr>
+        <w:ind w:left="3240" w:hanging="360"/>
+      </w:pPr>
+      <w:rPr>
+        <w:rFonts w:ascii="Symbol" w:hAnsi="Symbol" w:hint="default"/>
+      </w:rPr>
+    </w:lvl>
+    <w:lvl w:ilvl="4" w:tplc="40090003" w:tentative="1">
+      <w:start w:val="1"/>
+      <w:numFmt w:val="bullet"/>
+      <w:lvlText w:val="o"/>
+      <w:lvlJc w:val="left"/>
+      <w:pPr>
+        <w:ind w:left="3960" w:hanging="360"/>
+      </w:pPr>
+      <w:rPr>
+        <w:rFonts w:ascii="Courier New" w:hAnsi="Courier New" w:cs="Courier New" w:hint="default"/>
+      </w:rPr>
+    </w:lvl>
+    <w:lvl w:ilvl="5" w:tplc="40090005" w:tentative="1">
+      <w:start w:val="1"/>
+      <w:numFmt w:val="bullet"/>
+      <w:lvlText w:val=""/>
+      <w:lvlJc w:val="left"/>
+      <w:pPr>
+        <w:ind w:left="4680" w:hanging="360"/>
+      </w:pPr>
+      <w:rPr>
+        <w:rFonts w:ascii="Wingdings" w:hAnsi="Wingdings" w:hint="default"/>
+      </w:rPr>
+    </w:lvl>
+    <w:lvl w:ilvl="6" w:tplc="40090001" w:tentative="1">
+      <w:start w:val="1"/>
+      <w:numFmt w:val="bullet"/>
+      <w:lvlText w:val=""/>
+      <w:lvlJc w:val="left"/>
+      <w:pPr>
+        <w:ind w:left="5400" w:hanging="360"/>
+      </w:pPr>
+      <w:rPr>
+        <w:rFonts w:ascii="Symbol" w:hAnsi="Symbol" w:hint="default"/>
+      </w:rPr>
+    </w:lvl>
+    <w:lvl w:ilvl="7" w:tplc="40090003" w:tentative="1">
+      <w:start w:val="1"/>
+      <w:numFmt w:val="bullet"/>
+      <w:lvlText w:val="o"/>
+      <w:lvlJc w:val="left"/>
+      <w:pPr>
+        <w:ind w:left="6120" w:hanging="360"/>
+      </w:pPr>
+      <w:rPr>
+        <w:rFonts w:ascii="Courier New" w:hAnsi="Courier New" w:cs="Courier New" w:hint="default"/>
+      </w:rPr>
+    </w:lvl>
+    <w:lvl w:ilvl="8" w:tplc="40090005" w:tentative="1">
+      <w:start w:val="1"/>
+      <w:numFmt w:val="bullet"/>
+      <w:lvlText w:val=""/>
+      <w:lvlJc w:val="left"/>
+      <w:pPr>
+        <w:ind w:left="6840" w:hanging="360"/>
+      </w:pPr>
+      <w:rPr>
+        <w:rFonts w:ascii="Wingdings" w:hAnsi="Wingdings" w:hint="default"/>
+      </w:rPr>
+    </w:lvl>
+  </w:abstractNum>
+  <w:abstractNum w:abstractNumId="12" w15:restartNumberingAfterBreak="0">
+    <w:nsid w:val="750B6E0E"/>
+    <w:multiLevelType w:val="multilevel"/>
+    <w:tmpl w:val="9E605F74"/>
     <w:lvl w:ilvl="0">
       <w:start w:val="1"/>
       <w:numFmt w:val="bullet"/>
@@ -3850,13 +6776,34 @@
     <w:abstractNumId w:val="1"/>
   </w:num>
   <w:num w:numId="4" w16cid:durableId="440342861">
+    <w:abstractNumId w:val="4"/>
+  </w:num>
+  <w:num w:numId="5" w16cid:durableId="1539779905">
+    <w:abstractNumId w:val="7"/>
+  </w:num>
+  <w:num w:numId="6" w16cid:durableId="688337418">
+    <w:abstractNumId w:val="8"/>
+  </w:num>
+  <w:num w:numId="7" w16cid:durableId="1250967430">
+    <w:abstractNumId w:val="10"/>
+  </w:num>
+  <w:num w:numId="8" w16cid:durableId="1403989372">
+    <w:abstractNumId w:val="6"/>
+  </w:num>
+  <w:num w:numId="9" w16cid:durableId="1576544867">
     <w:abstractNumId w:val="3"/>
   </w:num>
-  <w:num w:numId="5" w16cid:durableId="1539779905">
-    <w:abstractNumId w:val="4"/>
+  <w:num w:numId="10" w16cid:durableId="970745830">
+    <w:abstractNumId w:val="9"/>
   </w:num>
-  <w:num w:numId="6" w16cid:durableId="688337418">
+  <w:num w:numId="11" w16cid:durableId="793060132">
+    <w:abstractNumId w:val="12"/>
+  </w:num>
+  <w:num w:numId="12" w16cid:durableId="1419641913">
     <w:abstractNumId w:val="5"/>
+  </w:num>
+  <w:num w:numId="13" w16cid:durableId="876313904">
+    <w:abstractNumId w:val="11"/>
   </w:num>
 </w:numbering>
 </file>
@@ -4778,6 +7725,35 @@
       <w:spacing w:val="5"/>
     </w:rPr>
   </w:style>
+  <w:style w:type="character" w:styleId="Emphasis">
+    <w:name w:val="Emphasis"/>
+    <w:basedOn w:val="DefaultParagraphFont"/>
+    <w:uiPriority w:val="20"/>
+    <w:qFormat/>
+    <w:rsid w:val="007142BA"/>
+    <w:rPr>
+      <w:i/>
+      <w:iCs/>
+    </w:rPr>
+  </w:style>
+  <w:style w:type="paragraph" w:styleId="NormalWeb">
+    <w:name w:val="Normal (Web)"/>
+    <w:basedOn w:val="Normal"/>
+    <w:uiPriority w:val="99"/>
+    <w:unhideWhenUsed/>
+    <w:rsid w:val="00DC239C"/>
+    <w:pPr>
+      <w:spacing w:before="100" w:beforeAutospacing="1" w:after="100" w:afterAutospacing="1" w:line="240" w:lineRule="auto"/>
+    </w:pPr>
+    <w:rPr>
+      <w:rFonts w:ascii="Times New Roman" w:eastAsia="Times New Roman" w:hAnsi="Times New Roman" w:cs="Times New Roman"/>
+      <w:kern w:val="0"/>
+      <w:sz w:val="24"/>
+      <w:szCs w:val="24"/>
+      <w:lang w:eastAsia="en-IN"/>
+      <w14:ligatures w14:val="none"/>
+    </w:rPr>
+  </w:style>
 </w:styles>
 </file>
 

</xml_diff>